<commit_message>
(Paper) Added demo section
</commit_message>
<xml_diff>
--- a/doc/Rasterization and Rendering in a Console.docx
+++ b/doc/Rasterization and Rendering in a Console.docx
@@ -4253,7 +4253,7 @@
       <w:r>
         <w:lastRenderedPageBreak/>
         <w:drawing>
-          <wp:inline distT="0" distB="0" distL="0" distR="0" wp14:anchorId="67188FF4" wp14:editId="2CCD7A00">
+          <wp:inline distT="0" distB="0" distL="0" distR="0" wp14:anchorId="67188FF4" wp14:editId="3F52F693">
             <wp:extent cx="5063503" cy="2966896"/>
             <wp:effectExtent l="133350" t="133350" r="137160" b="138430"/>
             <wp:docPr id="1804217602" name="Picture 28"/>
@@ -13651,14 +13651,12 @@
         </w:rPr>
         <w:t xml:space="preserve">Another very important feature for our renderer is being able to move </w:t>
       </w:r>
-      <w:proofErr w:type="gramStart"/>
-      <w:r>
-        <w:rPr>
-          <w:lang w:val="en-US"/>
-        </w:rPr>
-        <w:t>around objects</w:t>
-      </w:r>
-      <w:proofErr w:type="gramEnd"/>
+      <w:r>
+        <w:rPr>
+          <w:lang w:val="en-US"/>
+        </w:rPr>
+        <w:t>objects around</w:t>
+      </w:r>
       <w:r>
         <w:rPr>
           <w:lang w:val="en-US"/>
@@ -19261,16 +19259,8 @@
         <w:rPr>
           <w:lang w:val="en-US"/>
         </w:rPr>
-        <w:t xml:space="preserve"> origin at the bottom left, with +Y going up and +X going right, we simply need to multiply and add half the width to x and half the height </w:t>
-      </w:r>
-      <w:proofErr w:type="spellStart"/>
-      <w:r>
-        <w:rPr>
-          <w:lang w:val="en-US"/>
-        </w:rPr>
-        <w:t>to y</w:t>
-      </w:r>
-      <w:proofErr w:type="spellEnd"/>
+        <w:t xml:space="preserve"> origin at the bottom left, with +Y going up and +X going right, we simply need to multiply and add half the width to x and half the height to y</w:t>
+      </w:r>
       <w:r>
         <w:rPr>
           <w:lang w:val="en-US"/>
@@ -19807,21 +19797,7 @@
         <w:rPr>
           <w:lang w:val="en-US"/>
         </w:rPr>
-        <w:t xml:space="preserve">We are now rendering a proper scene with perspective and a movable camera. However, we introduced a big problem: if the vertex is behind the camera, </w:t>
-      </w:r>
-      <w:proofErr w:type="spellStart"/>
-      <w:r>
-        <w:rPr>
-          <w:lang w:val="en-US"/>
-        </w:rPr>
-        <w:t>w</w:t>
-      </w:r>
-      <w:proofErr w:type="spellEnd"/>
-      <w:r>
-        <w:rPr>
-          <w:lang w:val="en-US"/>
-        </w:rPr>
-        <w:t xml:space="preserve"> will be negative, which completely breaks our rendering. Even worse, if the vertex is right on the near clip plane it will cause a division by zero</w:t>
+        <w:t>We are now rendering a proper scene with perspective and a movable camera. However, we introduced a big problem: if the vertex is behind the camera, w will be negative, which completely breaks our rendering. Even worse, if the vertex is right on the near clip plane it will cause a division by zero</w:t>
       </w:r>
       <w:r>
         <w:rPr>
@@ -22150,7 +22126,7 @@
       </w:pPr>
       <w:r>
         <w:drawing>
-          <wp:inline distT="0" distB="0" distL="0" distR="0" wp14:anchorId="01A8BFB6" wp14:editId="731FFA2D">
+          <wp:inline distT="0" distB="0" distL="0" distR="0" wp14:anchorId="01A8BFB6" wp14:editId="1FE2152C">
             <wp:extent cx="2178804" cy="2190055"/>
             <wp:effectExtent l="0" t="0" r="0" b="1270"/>
             <wp:docPr id="1586825450" name="Picture 32"/>
@@ -22205,7 +22181,7 @@
       </w:r>
       <w:r>
         <w:drawing>
-          <wp:inline distT="0" distB="0" distL="0" distR="0" wp14:anchorId="50CBE3ED" wp14:editId="0F3B5B08">
+          <wp:inline distT="0" distB="0" distL="0" distR="0" wp14:anchorId="50CBE3ED" wp14:editId="1916EF2B">
             <wp:extent cx="2099797" cy="2149962"/>
             <wp:effectExtent l="0" t="0" r="0" b="3175"/>
             <wp:docPr id="671072908" name="Picture 33"/>
@@ -22369,7 +22345,6 @@
         </w:rPr>
         <w:t xml:space="preserve">, we can use the following equations, where </w:t>
       </w:r>
-      <w:proofErr w:type="spellStart"/>
       <w:r>
         <w:rPr>
           <w:i/>
@@ -22378,7 +22353,6 @@
         </w:rPr>
         <w:t>t</w:t>
       </w:r>
-      <w:proofErr w:type="spellEnd"/>
       <w:r>
         <w:rPr>
           <w:lang w:val="en-US"/>
@@ -28834,13 +28808,7 @@
         <w:rPr>
           <w:lang w:val="en-US"/>
         </w:rPr>
-        <w:t>Here</w:t>
-      </w:r>
-      <w:r>
-        <w:rPr>
-          <w:lang w:val="en-US"/>
-        </w:rPr>
-        <w:t xml:space="preserve"> </w:t>
+        <w:t xml:space="preserve">Here </w:t>
       </w:r>
       <w:r>
         <w:rPr>
@@ -29137,22 +29105,7 @@
                             </w:pPr>
                             <w:r>
                               <w:tab/>
-                              <w:t xml:space="preserve">d = </w:t>
-                            </w:r>
-                            <w:r>
-                              <w:t>Length(</w:t>
-                            </w:r>
-                            <w:r>
-                              <w:t>normal</w:t>
-                            </w:r>
-                            <w:r>
-                              <w:t>) * Length(</w:t>
-                            </w:r>
-                            <w:r>
-                              <w:t>light</w:t>
-                            </w:r>
-                            <w:r>
-                              <w:t>)</w:t>
+                              <w:t>d = Length(normal) * Length(light)</w:t>
                             </w:r>
                           </w:p>
                           <w:p>
@@ -29236,22 +29189,7 @@
                       </w:pPr>
                       <w:r>
                         <w:tab/>
-                        <w:t xml:space="preserve">d = </w:t>
-                      </w:r>
-                      <w:r>
-                        <w:t>Length(</w:t>
-                      </w:r>
-                      <w:r>
-                        <w:t>normal</w:t>
-                      </w:r>
-                      <w:r>
-                        <w:t>) * Length(</w:t>
-                      </w:r>
-                      <w:r>
-                        <w:t>light</w:t>
-                      </w:r>
-                      <w:r>
-                        <w:t>)</w:t>
+                        <w:t>d = Length(normal) * Length(light)</w:t>
                       </w:r>
                     </w:p>
                     <w:p>
@@ -29360,13 +29298,7 @@
         <w:rPr>
           <w:lang w:val="en-US"/>
         </w:rPr>
-        <w:t xml:space="preserve"> illumination value.</w:t>
-      </w:r>
-      <w:r>
-        <w:rPr>
-          <w:lang w:val="en-US"/>
-        </w:rPr>
-        <w:t xml:space="preserve"> Also make sure to clamp the resulting color to its maximum </w:t>
+        <w:t xml:space="preserve"> illumination value. Also make sure to clamp the resulting color to its maximum </w:t>
       </w:r>
       <w:r>
         <w:rPr>
@@ -29509,7 +29441,13 @@
                               <w:t>)</w:t>
                             </w:r>
                           </w:p>
-                          <w:p/>
+                          <w:p>
+                            <w:pPr>
+                              <w:rPr>
+                                <w:lang w:val="en-US"/>
+                              </w:rPr>
+                            </w:pPr>
+                          </w:p>
                         </w:txbxContent>
                       </wps:txbx>
                       <wps:bodyPr rot="0" vert="horz" wrap="square" lIns="91440" tIns="45720" rIns="91440" bIns="45720" anchor="t" anchorCtr="0">
@@ -29586,7 +29524,13 @@
                         <w:t>)</w:t>
                       </w:r>
                     </w:p>
-                    <w:p/>
+                    <w:p>
+                      <w:pPr>
+                        <w:rPr>
+                          <w:lang w:val="en-US"/>
+                        </w:rPr>
+                      </w:pPr>
+                    </w:p>
                   </w:txbxContent>
                 </v:textbox>
                 <w10:anchorlock/>
@@ -37267,17 +37211,17 @@
           <w:lang w:val="en-US"/>
         </w:rPr>
       </w:pPr>
-      <w:bookmarkStart w:id="33" w:name="_Ref184300688"/>
-      <w:bookmarkStart w:id="34" w:name="_Ref184300698"/>
-      <w:bookmarkStart w:id="35" w:name="_Ref184300719"/>
-      <w:bookmarkStart w:id="36" w:name="_Toc195039613"/>
+      <w:bookmarkStart w:id="33" w:name="_Toc195039613"/>
+      <w:bookmarkStart w:id="34" w:name="_Ref184300688"/>
+      <w:bookmarkStart w:id="35" w:name="_Ref184300698"/>
+      <w:bookmarkStart w:id="36" w:name="_Ref184300719"/>
       <w:r>
         <w:rPr>
           <w:lang w:val="en-US"/>
         </w:rPr>
         <w:t>Console Window</w:t>
       </w:r>
-      <w:bookmarkEnd w:id="36"/>
+      <w:bookmarkEnd w:id="33"/>
     </w:p>
     <w:p>
       <w:pPr>
@@ -38277,10 +38221,7 @@
                             </w:r>
                             <w:r>
                               <w:tab/>
-                              <w:t>//</w:t>
-                            </w:r>
-                            <w:r>
-                              <w:t>Also for some reason it starts from 1</w:t>
+                              <w:t>//Also for some reason it starts from 1</w:t>
                             </w:r>
                           </w:p>
                           <w:p>
@@ -39064,10 +39005,7 @@
                       </w:r>
                       <w:r>
                         <w:tab/>
-                        <w:t>//</w:t>
-                      </w:r>
-                      <w:r>
-                        <w:t>Also for some reason it starts from 1</w:t>
+                        <w:t>//Also for some reason it starts from 1</w:t>
                       </w:r>
                     </w:p>
                     <w:p>
@@ -39794,13 +39732,7 @@
         <w:rPr>
           <w:lang w:val="en-US"/>
         </w:rPr>
-        <w:t>However, the newer Windows Terminal doesn’t support resizing, and since it is the default console for Windows 11 this implementation won’t work on it unless the default is changed back to Windows Console by the user.</w:t>
-      </w:r>
-      <w:r>
-        <w:rPr>
-          <w:lang w:val="en-US"/>
-        </w:rPr>
-        <w:t xml:space="preserve"> For this implementation i</w:t>
+        <w:t>However, the newer Windows Terminal doesn’t support resizing, and since it is the default console for Windows 11 this implementation won’t work on it unless the default is changed back to Windows Console by the user. For this implementation i</w:t>
       </w:r>
       <w:r>
         <w:rPr>
@@ -39902,25 +39834,7 @@
                               <w:pStyle w:val="Code"/>
                             </w:pPr>
                             <w:r>
-                              <w:t>void Window::</w:t>
-                            </w:r>
-                            <w:r>
-                              <w:t>Resize</w:t>
-                            </w:r>
-                            <w:r>
-                              <w:t>(</w:t>
-                            </w:r>
-                            <w:r>
-                              <w:t>int</w:t>
-                            </w:r>
-                            <w:r>
-                              <w:t xml:space="preserve"> </w:t>
-                            </w:r>
-                            <w:r>
-                              <w:t>w, int h</w:t>
-                            </w:r>
-                            <w:r>
-                              <w:t>)</w:t>
+                              <w:t>void Window::Resize(int w, int h)</w:t>
                             </w:r>
                           </w:p>
                           <w:p>
@@ -39969,10 +39883,7 @@
                             </w:pPr>
                             <w:r>
                               <w:tab/>
-                              <w:t xml:space="preserve">//SetConsoleWindowInfo has to be called </w:t>
-                            </w:r>
-                            <w:r>
-                              <w:t>first with minSize</w:t>
+                              <w:t>//SetConsoleWindowInfo has to be called first with minSize</w:t>
                             </w:r>
                           </w:p>
                           <w:p>
@@ -39990,22 +39901,16 @@
                             </w:pPr>
                             <w:r>
                               <w:tab/>
-                              <w:t>SetConsoleScreenBufferSize(consoleOut, sbSize)</w:t>
-                            </w:r>
-                            <w:r>
-                              <w:t>;</w:t>
-                            </w:r>
-                          </w:p>
-                          <w:p>
-                            <w:pPr>
-                              <w:pStyle w:val="Code"/>
-                            </w:pPr>
-                            <w:r>
-                              <w:tab/>
-                              <w:t>SetConsoleWindowInfo(consoleOut, true, &amp;consoleSize)</w:t>
-                            </w:r>
-                            <w:r>
-                              <w:t>;</w:t>
+                              <w:t>SetConsoleScreenBufferSize(consoleOut, sbSize);</w:t>
+                            </w:r>
+                          </w:p>
+                          <w:p>
+                            <w:pPr>
+                              <w:pStyle w:val="Code"/>
+                            </w:pPr>
+                            <w:r>
+                              <w:tab/>
+                              <w:t>SetConsoleWindowInfo(consoleOut, true, &amp;consoleSize);</w:t>
                             </w:r>
                           </w:p>
                           <w:p>
@@ -40045,25 +39950,7 @@
                         <w:pStyle w:val="Code"/>
                       </w:pPr>
                       <w:r>
-                        <w:t>void Window::</w:t>
-                      </w:r>
-                      <w:r>
-                        <w:t>Resize</w:t>
-                      </w:r>
-                      <w:r>
-                        <w:t>(</w:t>
-                      </w:r>
-                      <w:r>
-                        <w:t>int</w:t>
-                      </w:r>
-                      <w:r>
-                        <w:t xml:space="preserve"> </w:t>
-                      </w:r>
-                      <w:r>
-                        <w:t>w, int h</w:t>
-                      </w:r>
-                      <w:r>
-                        <w:t>)</w:t>
+                        <w:t>void Window::Resize(int w, int h)</w:t>
                       </w:r>
                     </w:p>
                     <w:p>
@@ -40112,10 +39999,7 @@
                       </w:pPr>
                       <w:r>
                         <w:tab/>
-                        <w:t xml:space="preserve">//SetConsoleWindowInfo has to be called </w:t>
-                      </w:r>
-                      <w:r>
-                        <w:t>first with minSize</w:t>
+                        <w:t>//SetConsoleWindowInfo has to be called first with minSize</w:t>
                       </w:r>
                     </w:p>
                     <w:p>
@@ -40133,22 +40017,16 @@
                       </w:pPr>
                       <w:r>
                         <w:tab/>
-                        <w:t>SetConsoleScreenBufferSize(consoleOut, sbSize)</w:t>
-                      </w:r>
-                      <w:r>
-                        <w:t>;</w:t>
-                      </w:r>
-                    </w:p>
-                    <w:p>
-                      <w:pPr>
-                        <w:pStyle w:val="Code"/>
-                      </w:pPr>
-                      <w:r>
-                        <w:tab/>
-                        <w:t>SetConsoleWindowInfo(consoleOut, true, &amp;consoleSize)</w:t>
-                      </w:r>
-                      <w:r>
-                        <w:t>;</w:t>
+                        <w:t>SetConsoleScreenBufferSize(consoleOut, sbSize);</w:t>
+                      </w:r>
+                    </w:p>
+                    <w:p>
+                      <w:pPr>
+                        <w:pStyle w:val="Code"/>
+                      </w:pPr>
+                      <w:r>
+                        <w:tab/>
+                        <w:t>SetConsoleWindowInfo(consoleOut, true, &amp;consoleSize);</w:t>
                       </w:r>
                     </w:p>
                     <w:p>
@@ -40170,19 +40048,33 @@
     </w:p>
     <w:p>
       <w:pPr>
+        <w:rPr>
+          <w:lang w:val="en-US"/>
+        </w:rPr>
+      </w:pPr>
+      <w:r>
+        <w:rPr>
+          <w:lang w:val="en-US"/>
+        </w:rPr>
+        <w:br w:type="page"/>
+      </w:r>
+    </w:p>
+    <w:p>
+      <w:pPr>
         <w:pStyle w:val="Heading2"/>
         <w:rPr>
           <w:lang w:val="en-US"/>
         </w:rPr>
       </w:pPr>
       <w:bookmarkStart w:id="37" w:name="_Toc195039614"/>
-      <w:bookmarkEnd w:id="33"/>
       <w:bookmarkEnd w:id="34"/>
       <w:bookmarkEnd w:id="35"/>
-      <w:r>
-        <w:rPr>
-          <w:lang w:val="en-US"/>
-        </w:rPr>
+      <w:bookmarkEnd w:id="36"/>
+      <w:r>
+        <w:rPr>
+          <w:lang w:val="en-US"/>
+        </w:rPr>
+        <w:lastRenderedPageBreak/>
         <w:t>Demo</w:t>
       </w:r>
       <w:bookmarkEnd w:id="37"/>
@@ -40198,16 +40090,148 @@
         <w:rPr>
           <w:lang w:val="en-US"/>
         </w:rPr>
-        <w:t>TODO: Make a demo program somehow, possibly a playable demo, like a walkable dungeon or forest scene, maybe add pictures here or a link to a video.</w:t>
+        <w:t xml:space="preserve">The demo program of this implementation can also be found on GitHub: </w:t>
+      </w:r>
+      <w:hyperlink r:id="rId49" w:history="1">
+        <w:r>
+          <w:rPr>
+            <w:rStyle w:val="Hyperlink"/>
+            <w:lang w:val="en-US"/>
+          </w:rPr>
+          <w:t>github.com/Dudeman85</w:t>
+        </w:r>
+        <w:r>
+          <w:rPr>
+            <w:rStyle w:val="Hyperlink"/>
+            <w:lang w:val="en-US"/>
+          </w:rPr>
+          <w:t>/</w:t>
+        </w:r>
+        <w:proofErr w:type="spellStart"/>
+        <w:r>
+          <w:rPr>
+            <w:rStyle w:val="Hyperlink"/>
+            <w:lang w:val="en-US"/>
+          </w:rPr>
+          <w:t>CVid</w:t>
+        </w:r>
+        <w:proofErr w:type="spellEnd"/>
+      </w:hyperlink>
+      <w:r>
+        <w:rPr>
+          <w:lang w:val="en-US"/>
+        </w:rPr>
+        <w:t>.</w:t>
+      </w:r>
+      <w:r>
+        <w:rPr>
+          <w:lang w:val="en-US"/>
+        </w:rPr>
+        <w:t xml:space="preserve"> It is a simple 3D model </w:t>
+      </w:r>
+      <w:r>
+        <w:rPr>
+          <w:lang w:val="en-US"/>
+        </w:rPr>
+        <w:t>showcase, which takes all the .obj models in the resources folder and renders them in the console. Note that for Windows 11 the default console needs to be changed to Windows Console Host.</w:t>
+      </w:r>
+      <w:r>
+        <w:rPr>
+          <w:lang w:val="en-US"/>
+        </w:rPr>
+        <w:t xml:space="preserve"> </w:t>
       </w:r>
     </w:p>
     <w:p>
       <w:pPr>
-        <w:pStyle w:val="Perusteksti"/>
-        <w:rPr>
-          <w:lang w:val="en-US"/>
-        </w:rPr>
-      </w:pPr>
+        <w:pStyle w:val="Image"/>
+      </w:pPr>
+      <w:r>
+        <w:drawing>
+          <wp:inline distT="0" distB="0" distL="0" distR="0" wp14:anchorId="28E75D47" wp14:editId="2C87D1CC">
+            <wp:extent cx="4581592" cy="4752975"/>
+            <wp:effectExtent l="57150" t="76200" r="66675" b="66675"/>
+            <wp:docPr id="1290204801" name="Picture 33" descr="A screenshot of a computer&#10;&#10;AI-generated content may be incorrect."/>
+            <wp:cNvGraphicFramePr>
+              <a:graphicFrameLocks xmlns:a="http://schemas.openxmlformats.org/drawingml/2006/main" noChangeAspect="1"/>
+            </wp:cNvGraphicFramePr>
+            <a:graphic xmlns:a="http://schemas.openxmlformats.org/drawingml/2006/main">
+              <a:graphicData uri="http://schemas.openxmlformats.org/drawingml/2006/picture">
+                <pic:pic xmlns:pic="http://schemas.openxmlformats.org/drawingml/2006/picture">
+                  <pic:nvPicPr>
+                    <pic:cNvPr id="1290204801" name="Picture 33" descr="A screenshot of a computer&#10;&#10;AI-generated content may be incorrect."/>
+                    <pic:cNvPicPr>
+                      <a:picLocks noChangeAspect="1" noChangeArrowheads="1"/>
+                    </pic:cNvPicPr>
+                  </pic:nvPicPr>
+                  <pic:blipFill>
+                    <a:blip r:embed="rId50">
+                      <a:extLst>
+                        <a:ext uri="{28A0092B-C50C-407E-A947-70E740481C1C}">
+                          <a14:useLocalDpi xmlns:a14="http://schemas.microsoft.com/office/drawing/2010/main" val="0"/>
+                        </a:ext>
+                      </a:extLst>
+                    </a:blip>
+                    <a:stretch>
+                      <a:fillRect/>
+                    </a:stretch>
+                  </pic:blipFill>
+                  <pic:spPr bwMode="auto">
+                    <a:xfrm>
+                      <a:off x="0" y="0"/>
+                      <a:ext cx="4627730" cy="4800839"/>
+                    </a:xfrm>
+                    <a:prstGeom prst="rect">
+                      <a:avLst/>
+                    </a:prstGeom>
+                    <a:noFill/>
+                    <a:ln>
+                      <a:noFill/>
+                    </a:ln>
+                    <a:effectLst>
+                      <a:outerShdw blurRad="63500" algn="ctr" rotWithShape="0">
+                        <a:srgbClr val="000000">
+                          <a:alpha val="30000"/>
+                        </a:srgbClr>
+                      </a:outerShdw>
+                    </a:effectLst>
+                  </pic:spPr>
+                </pic:pic>
+              </a:graphicData>
+            </a:graphic>
+          </wp:inline>
+        </w:drawing>
+      </w:r>
+    </w:p>
+    <w:p>
+      <w:pPr>
+        <w:pStyle w:val="Caption"/>
+        <w:jc w:val="center"/>
+      </w:pPr>
+      <w:r>
+        <w:t xml:space="preserve">Figure </w:t>
+      </w:r>
+      <w:r>
+        <w:fldChar w:fldCharType="begin"/>
+      </w:r>
+      <w:r>
+        <w:instrText xml:space="preserve"> SEQ Figure \* ARABIC </w:instrText>
+      </w:r>
+      <w:r>
+        <w:fldChar w:fldCharType="separate"/>
+      </w:r>
+      <w:r>
+        <w:rPr>
+          <w:noProof/>
+        </w:rPr>
+        <w:t>29</w:t>
+      </w:r>
+      <w:r>
+        <w:fldChar w:fldCharType="end"/>
+      </w:r>
+      <w:r>
+        <w:t>. Demo program.</w:t>
+      </w:r>
     </w:p>
     <w:p>
       <w:pPr>
@@ -40270,7 +40294,7 @@
         </w:rPr>
         <w:t xml:space="preserve">Available: </w:t>
       </w:r>
-      <w:hyperlink r:id="rId49" w:history="1">
+      <w:hyperlink r:id="rId51" w:history="1">
         <w:r>
           <w:rPr>
             <w:rStyle w:val="Hyperlink"/>
@@ -40507,7 +40531,7 @@
         </w:rPr>
         <w:t xml:space="preserve">Available: </w:t>
       </w:r>
-      <w:hyperlink r:id="rId50" w:history="1">
+      <w:hyperlink r:id="rId52" w:history="1">
         <w:r>
           <w:rPr>
             <w:rStyle w:val="Hyperlink"/>
@@ -40887,7 +40911,7 @@
       <w:r>
         <w:t xml:space="preserve">: </w:t>
       </w:r>
-      <w:hyperlink r:id="rId51" w:history="1">
+      <w:hyperlink r:id="rId53" w:history="1">
         <w:r>
           <w:rPr>
             <w:rStyle w:val="Hyperlink"/>
@@ -40897,7 +40921,7 @@
       </w:hyperlink>
     </w:p>
     <w:sectPr>
-      <w:headerReference w:type="first" r:id="rId52"/>
+      <w:headerReference w:type="first" r:id="rId54"/>
       <w:pgSz w:w="11906" w:h="16838" w:code="9"/>
       <w:pgMar w:top="1134" w:right="851" w:bottom="1418" w:left="2438" w:header="709" w:footer="709" w:gutter="0"/>
       <w:pgNumType w:start="1"/>
@@ -44921,7 +44945,6 @@
   <w:style w:type="character" w:default="1" w:styleId="DefaultParagraphFont">
     <w:name w:val="Default Paragraph Font"/>
     <w:uiPriority w:val="1"/>
-    <w:semiHidden/>
     <w:unhideWhenUsed/>
   </w:style>
   <w:style w:type="table" w:default="1" w:styleId="TableNormal">

</xml_diff>

<commit_message>
(Paper) Added intro and abstract
</commit_message>
<xml_diff>
--- a/doc/Rasterization and Rendering in a Console.docx
+++ b/doc/Rasterization and Rendering in a Console.docx
@@ -92,13 +92,13 @@
           <w:noProof/>
         </w:rPr>
         <w:drawing>
-          <wp:anchor distT="0" distB="0" distL="114300" distR="114300" simplePos="0" relativeHeight="251659264" behindDoc="0" locked="0" layoutInCell="1" allowOverlap="0" wp14:anchorId="54B869E7" wp14:editId="08719DD3">
+          <wp:anchor distT="0" distB="0" distL="114300" distR="114300" simplePos="0" relativeHeight="251659264" behindDoc="0" locked="0" layoutInCell="1" allowOverlap="0" wp14:anchorId="54B869E7" wp14:editId="67B3A621">
             <wp:simplePos x="0" y="0"/>
             <wp:positionH relativeFrom="column">
-              <wp:posOffset>-1543685</wp:posOffset>
+              <wp:posOffset>-1548130</wp:posOffset>
             </wp:positionH>
             <wp:positionV relativeFrom="page">
-              <wp:posOffset>5017770</wp:posOffset>
+              <wp:posOffset>5019675</wp:posOffset>
             </wp:positionV>
             <wp:extent cx="5349875" cy="5349875"/>
             <wp:effectExtent l="0" t="0" r="3175" b="3175"/>
@@ -250,9 +250,15 @@
     <w:p>
       <w:pPr>
         <w:pStyle w:val="OtsikkoTiivistelm"/>
+        <w:rPr>
+          <w:lang w:val="en-US"/>
+        </w:rPr>
       </w:pPr>
       <w:bookmarkStart w:id="0" w:name="_Toc400319904"/>
       <w:r>
+        <w:rPr>
+          <w:lang w:val="en-US"/>
+        </w:rPr>
         <w:lastRenderedPageBreak/>
         <w:t>Tiivistelmä</w:t>
       </w:r>
@@ -260,31 +266,71 @@
     <w:p>
       <w:pPr>
         <w:pStyle w:val="Tiivistelmntyyli"/>
+        <w:rPr>
+          <w:lang w:val="en-US"/>
+        </w:rPr>
       </w:pPr>
       <w:r>
         <w:rPr>
           <w:b/>
           <w:bCs/>
+          <w:lang w:val="en-US"/>
         </w:rPr>
         <w:t>Tekijä(t)</w:t>
       </w:r>
       <w:r>
-        <w:t>: Sukunimi Etunimi &amp; Sukunimi Etunimi</w:t>
+        <w:rPr>
+          <w:lang w:val="en-US"/>
+        </w:rPr>
+        <w:t xml:space="preserve">: </w:t>
+      </w:r>
+      <w:r>
+        <w:rPr>
+          <w:lang w:val="en-US"/>
+        </w:rPr>
+        <w:t>Anderson Aleksi</w:t>
       </w:r>
     </w:p>
     <w:p>
       <w:pPr>
         <w:pStyle w:val="Tiivistelmntyyli"/>
+        <w:rPr>
+          <w:lang w:val="en-US"/>
+        </w:rPr>
       </w:pPr>
       <w:r>
         <w:rPr>
           <w:b/>
           <w:bCs/>
+          <w:lang w:val="en-US"/>
         </w:rPr>
         <w:t xml:space="preserve">Työn nimi: </w:t>
       </w:r>
       <w:r>
-        <w:t>Työn pääotsikko ja mahdollinen alaotsikko</w:t>
+        <w:rPr>
+          <w:b/>
+          <w:bCs/>
+          <w:lang w:val="en-US"/>
+        </w:rPr>
+        <w:t xml:space="preserve">TODO: pick one: </w:t>
+      </w:r>
+      <w:r>
+        <w:rPr>
+          <w:lang w:val="en-US"/>
+        </w:rPr>
+        <w:t>Rasterization and Rendering in a Console</w:t>
+      </w:r>
+      <w:r>
+        <w:rPr>
+          <w:lang w:val="en-US"/>
+        </w:rPr>
+        <w:t xml:space="preserve"> / 3D rasterization in CMD / 3D graphics in CMD</w:t>
+      </w:r>
+      <w:r>
+        <w:rPr>
+          <w:lang w:val="en-US"/>
+        </w:rPr>
+        <w:t xml:space="preserve"> / 3D graphics in a console</w:t>
       </w:r>
     </w:p>
     <w:p>
@@ -299,51 +345,39 @@
         <w:t xml:space="preserve">Tutkintonimike: </w:t>
       </w:r>
       <w:r>
-        <w:t>esim. Insinööri (AMK), rakennustekniikka</w:t>
+        <w:t xml:space="preserve">Insinööri (AMK), </w:t>
+      </w:r>
+      <w:r>
+        <w:t xml:space="preserve">Tieto ja </w:t>
+      </w:r>
+      <w:r>
+        <w:t>V</w:t>
+      </w:r>
+      <w:r>
+        <w:t>iestintätekniikka</w:t>
       </w:r>
     </w:p>
     <w:p>
       <w:pPr>
         <w:pStyle w:val="Tiivistelmntyyli"/>
+        <w:rPr>
+          <w:b/>
+          <w:lang w:val="en-US"/>
+        </w:rPr>
       </w:pPr>
       <w:r>
         <w:rPr>
           <w:b/>
           <w:bCs/>
+          <w:lang w:val="en-US"/>
         </w:rPr>
         <w:t xml:space="preserve">Asiasanat: </w:t>
       </w:r>
-      <w:proofErr w:type="spellStart"/>
-      <w:r>
-        <w:t>aliquam</w:t>
-      </w:r>
-      <w:proofErr w:type="spellEnd"/>
-      <w:r>
-        <w:t xml:space="preserve">, </w:t>
-      </w:r>
-      <w:proofErr w:type="spellStart"/>
-      <w:r>
-        <w:t>dignissim</w:t>
-      </w:r>
-      <w:proofErr w:type="spellEnd"/>
-      <w:r>
-        <w:t xml:space="preserve">, </w:t>
-      </w:r>
-      <w:proofErr w:type="spellStart"/>
-      <w:r>
-        <w:t>molestie</w:t>
-      </w:r>
-      <w:proofErr w:type="spellEnd"/>
-      <w:r>
-        <w:t xml:space="preserve">, </w:t>
-      </w:r>
-      <w:proofErr w:type="spellStart"/>
-      <w:r>
-        <w:t>tortor</w:t>
-      </w:r>
-      <w:proofErr w:type="spellEnd"/>
-      <w:r>
-        <w:t>, vitae</w:t>
+      <w:r>
+        <w:rPr>
+          <w:lang w:val="en-US"/>
+        </w:rPr>
+        <w:t>Rasterization, Rendering, 3D graphics, CMD, Console</w:t>
       </w:r>
     </w:p>
     <w:p>
@@ -351,113 +385,289 @@
         <w:pStyle w:val="Tiivistelmntyyli"/>
       </w:pPr>
       <w:r>
-        <w:t>Kirjoita tiivistelmäsivu</w:t>
-      </w:r>
-      <w:r>
-        <w:t xml:space="preserve"> otsikkoa (</w:t>
-      </w:r>
-      <w:proofErr w:type="spellStart"/>
-      <w:r>
-        <w:t>Calibri</w:t>
-      </w:r>
-      <w:proofErr w:type="spellEnd"/>
-      <w:r>
-        <w:t>, fonttikoko: 11</w:t>
-      </w:r>
-      <w:r>
-        <w:t xml:space="preserve">, tyyli: </w:t>
-      </w:r>
+        <w:t xml:space="preserve">Tässä </w:t>
+      </w:r>
+      <w:r>
+        <w:t>työssä</w:t>
+      </w:r>
+      <w:r>
+        <w:t xml:space="preserve"> käsiteltiin 3D-</w:t>
+      </w:r>
+      <w:r>
+        <w:t>maailman</w:t>
+      </w:r>
+      <w:r>
+        <w:t xml:space="preserve"> renderöinnin perustekniikoita ja selitettiin niitä pseudokoodi esimerk</w:t>
+      </w:r>
+      <w:r>
+        <w:t>kien avulla</w:t>
+      </w:r>
+      <w:r>
+        <w:t>. Näihin tekniikoihin sisältyi viiva- ja kolmiorasterointi, 3D-mallit, 3D-muunnokset</w:t>
+      </w:r>
+      <w:r>
+        <w:t xml:space="preserve"> matriisien avulla</w:t>
+      </w:r>
+      <w:r>
+        <w:t>, kameran simulointi näkymä- ja perspektiiviprojektioi</w:t>
+      </w:r>
+      <w:r>
+        <w:t>lla</w:t>
+      </w:r>
+      <w:r>
+        <w:t>, optimointi pintaleikkauksen avulla, syvyyspuskurointi, teksturointi ja perusva</w:t>
+      </w:r>
+      <w:r>
+        <w:t>laistus</w:t>
+      </w:r>
+      <w:r>
+        <w:t>.</w:t>
+      </w:r>
+    </w:p>
+    <w:p>
+      <w:pPr>
+        <w:pStyle w:val="Tiivistelmntyyli"/>
+      </w:pPr>
+      <w:r>
+        <w:t>Työssä</w:t>
+      </w:r>
+      <w:r>
+        <w:t xml:space="preserve"> </w:t>
+      </w:r>
+      <w:r>
+        <w:t>käsiteltiin</w:t>
+      </w:r>
+      <w:r>
+        <w:t xml:space="preserve"> myös näiden tekniikoiden ja algoritmien toteutusta C++:</w:t>
+      </w:r>
+      <w:r>
+        <w:t>lla</w:t>
+      </w:r>
+      <w:r>
+        <w:t xml:space="preserve">. </w:t>
+      </w:r>
+      <w:r>
+        <w:t>T</w:t>
+      </w:r>
+      <w:r>
+        <w:t>oteutus yhdist</w:t>
+      </w:r>
+      <w:r>
+        <w:t>i</w:t>
+      </w:r>
+      <w:r>
+        <w:t xml:space="preserve"> käsitel</w:t>
+      </w:r>
+      <w:r>
+        <w:t>teet</w:t>
+      </w:r>
+      <w:r>
+        <w:t xml:space="preserve"> tekniikat toimivaksi 3D-renderöintimoottoriksi, jo</w:t>
+      </w:r>
+      <w:r>
+        <w:t xml:space="preserve">ka sovellettiin </w:t>
+      </w:r>
+      <w:r>
+        <w:t>pelattava</w:t>
+      </w:r>
+      <w:r>
+        <w:t>an</w:t>
+      </w:r>
+      <w:r>
+        <w:t xml:space="preserve"> </w:t>
+      </w:r>
+      <w:r>
+        <w:t>demoon</w:t>
+      </w:r>
+      <w:r>
+        <w:t xml:space="preserve">. Se selittää myös Windows-konsolin käytön perinteisen ikkunan korvikkeena ja kuinka </w:t>
+      </w:r>
+      <w:r>
+        <w:t>renderöity</w:t>
+      </w:r>
+      <w:r>
+        <w:t xml:space="preserve"> </w:t>
+      </w:r>
+      <w:r>
+        <w:t>kuva</w:t>
+      </w:r>
+      <w:r>
+        <w:t xml:space="preserve"> voidaan näyttää siinä.</w:t>
+      </w:r>
+    </w:p>
+    <w:p>
+      <w:pPr>
+        <w:rPr>
+          <w:sz w:val="20"/>
+          <w:szCs w:val="20"/>
+        </w:rPr>
+      </w:pPr>
+      <w:r>
+        <w:rPr>
+          <w:sz w:val="20"/>
+          <w:szCs w:val="20"/>
+        </w:rPr>
+        <w:br w:type="page"/>
+      </w:r>
+    </w:p>
+    <w:p>
+      <w:pPr>
+        <w:pStyle w:val="OtsikkoTiivistelm"/>
+        <w:rPr>
+          <w:lang w:val="en-US"/>
+        </w:rPr>
+      </w:pPr>
+      <w:r>
+        <w:rPr>
+          <w:lang w:val="en-US"/>
+        </w:rPr>
+        <w:lastRenderedPageBreak/>
+        <w:t>Abstract</w:t>
+      </w:r>
+    </w:p>
+    <w:p>
+      <w:pPr>
+        <w:pStyle w:val="Tiivistelmntyyli"/>
+        <w:rPr>
+          <w:lang w:val="en-US"/>
+        </w:rPr>
+      </w:pPr>
       <w:r>
         <w:rPr>
           <w:b/>
           <w:bCs/>
-        </w:rPr>
-        <w:t>Otsikko Tiivistelmä</w:t>
-      </w:r>
-      <w:r>
-        <w:t>) lukuun ottamatta</w:t>
-      </w:r>
-      <w:r>
-        <w:rPr>
-          <w:u w:val="single"/>
+          <w:lang w:val="en-US"/>
+        </w:rPr>
+        <w:t>Author(s):</w:t>
+      </w:r>
+      <w:r>
+        <w:rPr>
+          <w:lang w:val="en-US"/>
         </w:rPr>
         <w:t xml:space="preserve"> </w:t>
       </w:r>
       <w:r>
-        <w:t>muusta työstä poikkeavasti fonttikoolla 10 (</w:t>
-      </w:r>
-      <w:proofErr w:type="spellStart"/>
-      <w:r>
-        <w:t>Calibri</w:t>
-      </w:r>
-      <w:proofErr w:type="spellEnd"/>
-      <w:r>
-        <w:t>, tyyli: Tiivistelmän tyyli). Tiivistelmän tulisi sopia yhdelle sivulle.</w:t>
+        <w:rPr>
+          <w:lang w:val="en-US"/>
+        </w:rPr>
+        <w:t>Anderson Aleksi</w:t>
       </w:r>
     </w:p>
     <w:p>
       <w:pPr>
         <w:pStyle w:val="Tiivistelmntyyli"/>
-      </w:pPr>
-      <w:r>
-        <w:t xml:space="preserve">Kirjoita tiivistelmäsivun ylälaitaan seuraavat tiedot: 1. tekijän/tekijöiden suku- ja etunimi, 2. työn pääotsikko ja mahdollinen alaotsikko, 3. tutkintonimike ja 4. asiasanat tärkeysjärjestyksessä. Suomenkielisiä asiasanoja voi etsiä </w:t>
-      </w:r>
-      <w:r>
-        <w:t>Yleisen suomalaisen asiasanaston</w:t>
-      </w:r>
-      <w:r>
-        <w:t xml:space="preserve"> avulla</w:t>
-      </w:r>
-      <w:r>
+        <w:rPr>
+          <w:lang w:val="en-US"/>
+        </w:rPr>
+      </w:pPr>
+      <w:r>
+        <w:rPr>
+          <w:b/>
+          <w:bCs/>
+          <w:lang w:val="en-US"/>
+        </w:rPr>
+        <w:t>Title of the Publication:</w:t>
+      </w:r>
+      <w:r>
+        <w:rPr>
+          <w:lang w:val="en-US"/>
+        </w:rPr>
         <w:t xml:space="preserve"> </w:t>
       </w:r>
-      <w:hyperlink r:id="rId11" w:history="1">
-        <w:r>
-          <w:rPr>
-            <w:rStyle w:val="Hyperlink"/>
-            <w:sz w:val="20"/>
-            <w:szCs w:val="20"/>
-          </w:rPr>
-          <w:t>https://finto.fi/yso/fi/</w:t>
-        </w:r>
-      </w:hyperlink>
-      <w:r>
-        <w:t>.</w:t>
+      <w:r>
+        <w:rPr>
+          <w:lang w:val="en-US"/>
+        </w:rPr>
+        <w:t>TODO</w:t>
       </w:r>
     </w:p>
     <w:p>
       <w:pPr>
         <w:pStyle w:val="Tiivistelmntyyli"/>
-      </w:pPr>
+        <w:rPr>
+          <w:lang w:val="en-US"/>
+        </w:rPr>
+      </w:pPr>
+      <w:r>
+        <w:rPr>
+          <w:b/>
+          <w:bCs/>
+          <w:lang w:val="en-US"/>
+        </w:rPr>
+        <w:t>Degree Title:</w:t>
+      </w:r>
+      <w:r>
+        <w:rPr>
+          <w:lang w:val="en-US"/>
+        </w:rPr>
+        <w:t xml:space="preserve"> Bachelor of Engineering, </w:t>
+      </w:r>
+      <w:r>
+        <w:rPr>
+          <w:lang w:val="en-US"/>
+        </w:rPr>
+        <w:t>Information Technology</w:t>
+      </w:r>
     </w:p>
     <w:p>
       <w:pPr>
-        <w:rPr>
-          <w:sz w:val="20"/>
-          <w:szCs w:val="20"/>
-        </w:rPr>
-      </w:pPr>
-      <w:r>
-        <w:rPr>
-          <w:sz w:val="20"/>
-          <w:szCs w:val="20"/>
-        </w:rPr>
-        <w:br w:type="page"/>
+        <w:pStyle w:val="Tiivistelmntyyli"/>
+        <w:rPr>
+          <w:b/>
+          <w:lang w:val="en-US"/>
+        </w:rPr>
+      </w:pPr>
+      <w:r>
+        <w:rPr>
+          <w:b/>
+          <w:bCs/>
+          <w:lang w:val="en-US"/>
+        </w:rPr>
+        <w:t xml:space="preserve">Keywords: </w:t>
+      </w:r>
+      <w:r>
+        <w:rPr>
+          <w:lang w:val="en-US"/>
+        </w:rPr>
+        <w:t>Rasterization, Rendering, 3D graphics, CMD, Console</w:t>
       </w:r>
     </w:p>
     <w:p>
       <w:pPr>
-        <w:pStyle w:val="OtsikkoTiivistelm"/>
-        <w:rPr>
-          <w:lang w:val="en-US"/>
-        </w:rPr>
-      </w:pPr>
-      <w:r>
-        <w:rPr>
-          <w:lang w:val="en-US"/>
-        </w:rPr>
-        <w:lastRenderedPageBreak/>
-        <w:t>Abstract</w:t>
+        <w:pStyle w:val="Tiivistelmntyyli"/>
+        <w:rPr>
+          <w:lang w:val="en-US"/>
+        </w:rPr>
+      </w:pPr>
+      <w:r>
+        <w:rPr>
+          <w:lang w:val="en-US"/>
+        </w:rPr>
+        <w:t xml:space="preserve">In this </w:t>
+      </w:r>
+      <w:r>
+        <w:rPr>
+          <w:lang w:val="en-US"/>
+        </w:rPr>
+        <w:t>paper,</w:t>
+      </w:r>
+      <w:r>
+        <w:rPr>
+          <w:lang w:val="en-US"/>
+        </w:rPr>
+        <w:t xml:space="preserve"> basic techniques involved in rendering 3D scenes were discussed and explained with examples in pseudocode. These techniques included line and triangle rasterization, 3D model formats, 3D transform</w:t>
+      </w:r>
+      <w:r>
+        <w:rPr>
+          <w:lang w:val="en-US"/>
+        </w:rPr>
+        <w:t>ations</w:t>
+      </w:r>
+      <w:r>
+        <w:rPr>
+          <w:lang w:val="en-US"/>
+        </w:rPr>
+        <w:t xml:space="preserve"> using matrices, simulating a camera with view and perspective projections, optimizations through surface culling and clipping, depth buffering, texturing, and basic shading. </w:t>
       </w:r>
     </w:p>
     <w:p>
@@ -466,258 +676,9 @@
         <w:rPr>
           <w:lang w:val="en-US"/>
         </w:rPr>
-      </w:pPr>
-      <w:r>
-        <w:rPr>
-          <w:b/>
-          <w:bCs/>
-          <w:lang w:val="en-US"/>
-        </w:rPr>
-        <w:t>Author(s):</w:t>
-      </w:r>
-      <w:r>
-        <w:rPr>
-          <w:lang w:val="en-US"/>
-        </w:rPr>
-        <w:t xml:space="preserve"> Surname First name &amp; Surname First name</w:t>
-      </w:r>
-    </w:p>
-    <w:p>
-      <w:pPr>
-        <w:pStyle w:val="Tiivistelmntyyli"/>
-        <w:rPr>
-          <w:lang w:val="en-US"/>
-        </w:rPr>
-      </w:pPr>
-      <w:r>
-        <w:rPr>
-          <w:b/>
-          <w:bCs/>
-          <w:lang w:val="en-US"/>
-        </w:rPr>
-        <w:t>Title of the Publication:</w:t>
-      </w:r>
-      <w:r>
-        <w:rPr>
-          <w:lang w:val="en-US"/>
-        </w:rPr>
-        <w:t xml:space="preserve"> </w:t>
-      </w:r>
-      <w:r>
-        <w:rPr>
-          <w:lang w:val="en-US"/>
-        </w:rPr>
-        <w:t>Main Title of the Publication and Possible Subtitle</w:t>
-      </w:r>
-    </w:p>
-    <w:p>
-      <w:pPr>
-        <w:pStyle w:val="Tiivistelmntyyli"/>
-        <w:rPr>
-          <w:lang w:val="en-US"/>
-        </w:rPr>
-      </w:pPr>
-      <w:r>
-        <w:rPr>
-          <w:b/>
-          <w:bCs/>
-          <w:lang w:val="en-US"/>
-        </w:rPr>
-        <w:t>Degree Title:</w:t>
-      </w:r>
-      <w:r>
-        <w:rPr>
-          <w:lang w:val="en-US"/>
-        </w:rPr>
-        <w:t xml:space="preserve"> e.g. Bachelor of Engineering, Construction Engineering</w:t>
-      </w:r>
-    </w:p>
-    <w:p>
-      <w:pPr>
-        <w:pStyle w:val="Tiivistelmntyyli"/>
-        <w:rPr>
-          <w:b/>
-          <w:lang w:val="en-US"/>
-        </w:rPr>
-      </w:pPr>
-      <w:r>
-        <w:rPr>
-          <w:b/>
-          <w:bCs/>
-          <w:lang w:val="en-US"/>
-        </w:rPr>
-        <w:t xml:space="preserve">Keywords: </w:t>
-      </w:r>
-      <w:proofErr w:type="spellStart"/>
-      <w:r>
-        <w:rPr>
-          <w:lang w:val="en-US"/>
-        </w:rPr>
-        <w:t>aliquam</w:t>
-      </w:r>
-      <w:proofErr w:type="spellEnd"/>
-      <w:r>
-        <w:rPr>
-          <w:lang w:val="en-US"/>
-        </w:rPr>
-        <w:t xml:space="preserve">, </w:t>
-      </w:r>
-      <w:proofErr w:type="spellStart"/>
-      <w:r>
-        <w:rPr>
-          <w:lang w:val="en-US"/>
-        </w:rPr>
-        <w:t>dignissim</w:t>
-      </w:r>
-      <w:proofErr w:type="spellEnd"/>
-      <w:r>
-        <w:rPr>
-          <w:lang w:val="en-US"/>
-        </w:rPr>
-        <w:t xml:space="preserve">, </w:t>
-      </w:r>
-      <w:proofErr w:type="spellStart"/>
-      <w:r>
-        <w:rPr>
-          <w:lang w:val="en-US"/>
-        </w:rPr>
-        <w:t>molestie</w:t>
-      </w:r>
-      <w:proofErr w:type="spellEnd"/>
-      <w:r>
-        <w:rPr>
-          <w:lang w:val="en-US"/>
-        </w:rPr>
-        <w:t xml:space="preserve">, </w:t>
-      </w:r>
-      <w:proofErr w:type="spellStart"/>
-      <w:r>
-        <w:rPr>
-          <w:lang w:val="en-US"/>
-        </w:rPr>
-        <w:t>tortor</w:t>
-      </w:r>
-      <w:proofErr w:type="spellEnd"/>
-      <w:r>
-        <w:rPr>
-          <w:lang w:val="en-US"/>
-        </w:rPr>
-        <w:t>, vitae</w:t>
-      </w:r>
-    </w:p>
-    <w:p>
-      <w:pPr>
-        <w:pStyle w:val="Tiivistelmntyyli"/>
-        <w:rPr>
-          <w:lang w:val="en-US"/>
-        </w:rPr>
-      </w:pPr>
-      <w:r>
-        <w:rPr>
-          <w:lang w:val="en-US"/>
-        </w:rPr>
-        <w:t xml:space="preserve">Write the abstract page in font size 10 (Arial, style: </w:t>
-      </w:r>
-      <w:proofErr w:type="spellStart"/>
-      <w:r>
-        <w:rPr>
-          <w:lang w:val="en-US"/>
-        </w:rPr>
-        <w:t>Tiivistelmän</w:t>
-      </w:r>
-      <w:proofErr w:type="spellEnd"/>
-      <w:r>
-        <w:rPr>
-          <w:lang w:val="en-US"/>
-        </w:rPr>
-        <w:t xml:space="preserve"> </w:t>
-      </w:r>
-      <w:proofErr w:type="spellStart"/>
-      <w:r>
-        <w:rPr>
-          <w:lang w:val="en-US"/>
-        </w:rPr>
-        <w:t>tyyli</w:t>
-      </w:r>
-      <w:proofErr w:type="spellEnd"/>
-      <w:r>
-        <w:rPr>
-          <w:lang w:val="en-US"/>
-        </w:rPr>
-        <w:t xml:space="preserve">), except for the abstract </w:t>
-      </w:r>
-      <w:r>
-        <w:rPr>
-          <w:b/>
-          <w:bCs/>
-          <w:lang w:val="en-US"/>
-        </w:rPr>
-        <w:t>title</w:t>
-      </w:r>
-      <w:r>
-        <w:rPr>
-          <w:lang w:val="en-US"/>
-        </w:rPr>
-        <w:t xml:space="preserve">, which is written in font size 11. (Arial, style: </w:t>
-      </w:r>
-      <w:proofErr w:type="spellStart"/>
-      <w:r>
-        <w:rPr>
-          <w:b/>
-          <w:bCs/>
-          <w:lang w:val="en-US"/>
-        </w:rPr>
-        <w:t>Otsikko</w:t>
-      </w:r>
-      <w:proofErr w:type="spellEnd"/>
-      <w:r>
-        <w:rPr>
-          <w:b/>
-          <w:bCs/>
-          <w:lang w:val="en-US"/>
-        </w:rPr>
-        <w:t xml:space="preserve"> </w:t>
-      </w:r>
-      <w:proofErr w:type="spellStart"/>
-      <w:r>
-        <w:rPr>
-          <w:b/>
-          <w:bCs/>
-          <w:lang w:val="en-US"/>
-        </w:rPr>
-        <w:t>Tiivistelmä</w:t>
-      </w:r>
-      <w:proofErr w:type="spellEnd"/>
-      <w:r>
-        <w:rPr>
-          <w:lang w:val="en-US"/>
-        </w:rPr>
-        <w:t xml:space="preserve">). </w:t>
-      </w:r>
-      <w:proofErr w:type="gramStart"/>
-      <w:r>
-        <w:rPr>
-          <w:lang w:val="en-US"/>
-        </w:rPr>
-        <w:t>Abstract</w:t>
-      </w:r>
-      <w:proofErr w:type="gramEnd"/>
-      <w:r>
-        <w:rPr>
-          <w:lang w:val="en-US"/>
-        </w:rPr>
-        <w:t xml:space="preserve"> should fit on one page.</w:t>
-      </w:r>
-    </w:p>
-    <w:p>
-      <w:pPr>
-        <w:pStyle w:val="Tiivistelmntyyli"/>
-        <w:rPr>
-          <w:lang w:val="en-US"/>
-        </w:rPr>
         <w:sectPr>
-          <w:headerReference w:type="default" r:id="rId12"/>
-          <w:headerReference w:type="first" r:id="rId13"/>
+          <w:headerReference w:type="default" r:id="rId11"/>
+          <w:headerReference w:type="first" r:id="rId12"/>
           <w:pgSz w:w="11906" w:h="16838" w:code="9"/>
           <w:pgMar w:top="1134" w:right="851" w:bottom="1418" w:left="2438" w:header="709" w:footer="709" w:gutter="0"/>
           <w:pgNumType w:start="1"/>
@@ -731,7 +692,55 @@
         <w:rPr>
           <w:lang w:val="en-US"/>
         </w:rPr>
-        <w:t>Abstract must include the following information: 1. surname and first name of the author(s), 2. main title of the publication and possible subtitle, 3. degree title, and 4. keywords in order of importance</w:t>
+        <w:t xml:space="preserve">The paper </w:t>
+      </w:r>
+      <w:r>
+        <w:rPr>
+          <w:lang w:val="en-US"/>
+        </w:rPr>
+        <w:t>also</w:t>
+      </w:r>
+      <w:r>
+        <w:rPr>
+          <w:lang w:val="en-US"/>
+        </w:rPr>
+        <w:t xml:space="preserve"> goes over an implementation of these techniques and algorithms in C++. This implementation </w:t>
+      </w:r>
+      <w:r>
+        <w:rPr>
+          <w:lang w:val="en-US"/>
+        </w:rPr>
+        <w:t xml:space="preserve">combines the techniques discussed into a functional 3D rendering engine, which is used in a playable demo. </w:t>
+      </w:r>
+      <w:r>
+        <w:rPr>
+          <w:lang w:val="en-US"/>
+        </w:rPr>
+        <w:t>T</w:t>
+      </w:r>
+      <w:r>
+        <w:rPr>
+          <w:lang w:val="en-US"/>
+        </w:rPr>
+        <w:t>he use of the Windows Console as a substitute for a traditional window</w:t>
+      </w:r>
+      <w:r>
+        <w:rPr>
+          <w:lang w:val="en-US"/>
+        </w:rPr>
+        <w:t xml:space="preserve"> and how the output of the rendering engine can be displayed on it</w:t>
+      </w:r>
+      <w:r>
+        <w:rPr>
+          <w:lang w:val="en-US"/>
+        </w:rPr>
+        <w:t xml:space="preserve"> is also explained</w:t>
+      </w:r>
+      <w:r>
+        <w:rPr>
+          <w:lang w:val="en-US"/>
+        </w:rPr>
+        <w:t>.</w:t>
       </w:r>
     </w:p>
     <w:sdt>
@@ -801,7 +810,7 @@
             </w:rPr>
             <w:fldChar w:fldCharType="separate"/>
           </w:r>
-          <w:hyperlink w:anchor="_Toc195039587" w:history="1">
+          <w:hyperlink w:anchor="_Toc195440966" w:history="1">
             <w:r>
               <w:rPr>
                 <w:rStyle w:val="Hyperlink"/>
@@ -846,7 +855,7 @@
                 <w:noProof/>
                 <w:webHidden/>
               </w:rPr>
-              <w:instrText xml:space="preserve"> PAGEREF _Toc195039587 \h </w:instrText>
+              <w:instrText xml:space="preserve"> PAGEREF _Toc195440966 \h </w:instrText>
             </w:r>
             <w:r>
               <w:rPr>
@@ -889,7 +898,7 @@
               <w14:ligatures w14:val="standardContextual"/>
             </w:rPr>
           </w:pPr>
-          <w:hyperlink w:anchor="_Toc195039588" w:history="1">
+          <w:hyperlink w:anchor="_Toc195440967" w:history="1">
             <w:r>
               <w:rPr>
                 <w:rStyle w:val="Hyperlink"/>
@@ -936,7 +945,7 @@
                 <w:noProof/>
                 <w:webHidden/>
               </w:rPr>
-              <w:instrText xml:space="preserve"> PAGEREF _Toc195039588 \h </w:instrText>
+              <w:instrText xml:space="preserve"> PAGEREF _Toc195440967 \h </w:instrText>
             </w:r>
             <w:r>
               <w:rPr>
@@ -982,7 +991,7 @@
               <w14:ligatures w14:val="standardContextual"/>
             </w:rPr>
           </w:pPr>
-          <w:hyperlink w:anchor="_Toc195039589" w:history="1">
+          <w:hyperlink w:anchor="_Toc195440968" w:history="1">
             <w:r>
               <w:rPr>
                 <w:rStyle w:val="Hyperlink"/>
@@ -1028,7 +1037,7 @@
                 <w:noProof/>
                 <w:webHidden/>
               </w:rPr>
-              <w:instrText xml:space="preserve"> PAGEREF _Toc195039589 \h </w:instrText>
+              <w:instrText xml:space="preserve"> PAGEREF _Toc195440968 \h </w:instrText>
             </w:r>
             <w:r>
               <w:rPr>
@@ -1074,7 +1083,7 @@
               <w14:ligatures w14:val="standardContextual"/>
             </w:rPr>
           </w:pPr>
-          <w:hyperlink w:anchor="_Toc195039590" w:history="1">
+          <w:hyperlink w:anchor="_Toc195440969" w:history="1">
             <w:r>
               <w:rPr>
                 <w:rStyle w:val="Hyperlink"/>
@@ -1120,7 +1129,7 @@
                 <w:noProof/>
                 <w:webHidden/>
               </w:rPr>
-              <w:instrText xml:space="preserve"> PAGEREF _Toc195039590 \h </w:instrText>
+              <w:instrText xml:space="preserve"> PAGEREF _Toc195440969 \h </w:instrText>
             </w:r>
             <w:r>
               <w:rPr>
@@ -1166,7 +1175,7 @@
               <w14:ligatures w14:val="standardContextual"/>
             </w:rPr>
           </w:pPr>
-          <w:hyperlink w:anchor="_Toc195039591" w:history="1">
+          <w:hyperlink w:anchor="_Toc195440970" w:history="1">
             <w:r>
               <w:rPr>
                 <w:rStyle w:val="Hyperlink"/>
@@ -1212,7 +1221,7 @@
                 <w:noProof/>
                 <w:webHidden/>
               </w:rPr>
-              <w:instrText xml:space="preserve"> PAGEREF _Toc195039591 \h </w:instrText>
+              <w:instrText xml:space="preserve"> PAGEREF _Toc195440970 \h </w:instrText>
             </w:r>
             <w:r>
               <w:rPr>
@@ -1259,7 +1268,7 @@
               <w14:ligatures w14:val="standardContextual"/>
             </w:rPr>
           </w:pPr>
-          <w:hyperlink w:anchor="_Toc195039592" w:history="1">
+          <w:hyperlink w:anchor="_Toc195440971" w:history="1">
             <w:r>
               <w:rPr>
                 <w:rStyle w:val="Hyperlink"/>
@@ -1306,7 +1315,7 @@
                 <w:noProof/>
                 <w:webHidden/>
               </w:rPr>
-              <w:instrText xml:space="preserve"> PAGEREF _Toc195039592 \h </w:instrText>
+              <w:instrText xml:space="preserve"> PAGEREF _Toc195440971 \h </w:instrText>
             </w:r>
             <w:r>
               <w:rPr>
@@ -1353,7 +1362,7 @@
               <w14:ligatures w14:val="standardContextual"/>
             </w:rPr>
           </w:pPr>
-          <w:hyperlink w:anchor="_Toc195039593" w:history="1">
+          <w:hyperlink w:anchor="_Toc195440972" w:history="1">
             <w:r>
               <w:rPr>
                 <w:rStyle w:val="Hyperlink"/>
@@ -1400,7 +1409,7 @@
                 <w:noProof/>
                 <w:webHidden/>
               </w:rPr>
-              <w:instrText xml:space="preserve"> PAGEREF _Toc195039593 \h </w:instrText>
+              <w:instrText xml:space="preserve"> PAGEREF _Toc195440972 \h </w:instrText>
             </w:r>
             <w:r>
               <w:rPr>
@@ -1446,7 +1455,7 @@
               <w14:ligatures w14:val="standardContextual"/>
             </w:rPr>
           </w:pPr>
-          <w:hyperlink w:anchor="_Toc195039594" w:history="1">
+          <w:hyperlink w:anchor="_Toc195440973" w:history="1">
             <w:r>
               <w:rPr>
                 <w:rStyle w:val="Hyperlink"/>
@@ -1492,7 +1501,7 @@
                 <w:noProof/>
                 <w:webHidden/>
               </w:rPr>
-              <w:instrText xml:space="preserve"> PAGEREF _Toc195039594 \h </w:instrText>
+              <w:instrText xml:space="preserve"> PAGEREF _Toc195440973 \h </w:instrText>
             </w:r>
             <w:r>
               <w:rPr>
@@ -1539,7 +1548,7 @@
               <w14:ligatures w14:val="standardContextual"/>
             </w:rPr>
           </w:pPr>
-          <w:hyperlink w:anchor="_Toc195039595" w:history="1">
+          <w:hyperlink w:anchor="_Toc195440974" w:history="1">
             <w:r>
               <w:rPr>
                 <w:rStyle w:val="Hyperlink"/>
@@ -1586,7 +1595,7 @@
                 <w:noProof/>
                 <w:webHidden/>
               </w:rPr>
-              <w:instrText xml:space="preserve"> PAGEREF _Toc195039595 \h </w:instrText>
+              <w:instrText xml:space="preserve"> PAGEREF _Toc195440974 \h </w:instrText>
             </w:r>
             <w:r>
               <w:rPr>
@@ -1633,7 +1642,7 @@
               <w14:ligatures w14:val="standardContextual"/>
             </w:rPr>
           </w:pPr>
-          <w:hyperlink w:anchor="_Toc195039596" w:history="1">
+          <w:hyperlink w:anchor="_Toc195440975" w:history="1">
             <w:r>
               <w:rPr>
                 <w:rStyle w:val="Hyperlink"/>
@@ -1680,7 +1689,7 @@
                 <w:noProof/>
                 <w:webHidden/>
               </w:rPr>
-              <w:instrText xml:space="preserve"> PAGEREF _Toc195039596 \h </w:instrText>
+              <w:instrText xml:space="preserve"> PAGEREF _Toc195440975 \h </w:instrText>
             </w:r>
             <w:r>
               <w:rPr>
@@ -1727,7 +1736,7 @@
               <w14:ligatures w14:val="standardContextual"/>
             </w:rPr>
           </w:pPr>
-          <w:hyperlink w:anchor="_Toc195039597" w:history="1">
+          <w:hyperlink w:anchor="_Toc195440976" w:history="1">
             <w:r>
               <w:rPr>
                 <w:rStyle w:val="Hyperlink"/>
@@ -1774,7 +1783,7 @@
                 <w:noProof/>
                 <w:webHidden/>
               </w:rPr>
-              <w:instrText xml:space="preserve"> PAGEREF _Toc195039597 \h </w:instrText>
+              <w:instrText xml:space="preserve"> PAGEREF _Toc195440976 \h </w:instrText>
             </w:r>
             <w:r>
               <w:rPr>
@@ -1821,7 +1830,7 @@
               <w14:ligatures w14:val="standardContextual"/>
             </w:rPr>
           </w:pPr>
-          <w:hyperlink w:anchor="_Toc195039598" w:history="1">
+          <w:hyperlink w:anchor="_Toc195440977" w:history="1">
             <w:r>
               <w:rPr>
                 <w:rStyle w:val="Hyperlink"/>
@@ -1868,7 +1877,7 @@
                 <w:noProof/>
                 <w:webHidden/>
               </w:rPr>
-              <w:instrText xml:space="preserve"> PAGEREF _Toc195039598 \h </w:instrText>
+              <w:instrText xml:space="preserve"> PAGEREF _Toc195440977 \h </w:instrText>
             </w:r>
             <w:r>
               <w:rPr>
@@ -1915,7 +1924,7 @@
               <w14:ligatures w14:val="standardContextual"/>
             </w:rPr>
           </w:pPr>
-          <w:hyperlink w:anchor="_Toc195039599" w:history="1">
+          <w:hyperlink w:anchor="_Toc195440978" w:history="1">
             <w:r>
               <w:rPr>
                 <w:rStyle w:val="Hyperlink"/>
@@ -1962,7 +1971,7 @@
                 <w:noProof/>
                 <w:webHidden/>
               </w:rPr>
-              <w:instrText xml:space="preserve"> PAGEREF _Toc195039599 \h </w:instrText>
+              <w:instrText xml:space="preserve"> PAGEREF _Toc195440978 \h </w:instrText>
             </w:r>
             <w:r>
               <w:rPr>
@@ -2009,7 +2018,7 @@
               <w14:ligatures w14:val="standardContextual"/>
             </w:rPr>
           </w:pPr>
-          <w:hyperlink w:anchor="_Toc195039600" w:history="1">
+          <w:hyperlink w:anchor="_Toc195440979" w:history="1">
             <w:r>
               <w:rPr>
                 <w:rStyle w:val="Hyperlink"/>
@@ -2056,7 +2065,7 @@
                 <w:noProof/>
                 <w:webHidden/>
               </w:rPr>
-              <w:instrText xml:space="preserve"> PAGEREF _Toc195039600 \h </w:instrText>
+              <w:instrText xml:space="preserve"> PAGEREF _Toc195440979 \h </w:instrText>
             </w:r>
             <w:r>
               <w:rPr>
@@ -2103,7 +2112,7 @@
               <w14:ligatures w14:val="standardContextual"/>
             </w:rPr>
           </w:pPr>
-          <w:hyperlink w:anchor="_Toc195039601" w:history="1">
+          <w:hyperlink w:anchor="_Toc195440980" w:history="1">
             <w:r>
               <w:rPr>
                 <w:rStyle w:val="Hyperlink"/>
@@ -2150,7 +2159,7 @@
                 <w:noProof/>
                 <w:webHidden/>
               </w:rPr>
-              <w:instrText xml:space="preserve"> PAGEREF _Toc195039601 \h </w:instrText>
+              <w:instrText xml:space="preserve"> PAGEREF _Toc195440980 \h </w:instrText>
             </w:r>
             <w:r>
               <w:rPr>
@@ -2196,7 +2205,7 @@
               <w14:ligatures w14:val="standardContextual"/>
             </w:rPr>
           </w:pPr>
-          <w:hyperlink w:anchor="_Toc195039602" w:history="1">
+          <w:hyperlink w:anchor="_Toc195440981" w:history="1">
             <w:r>
               <w:rPr>
                 <w:rStyle w:val="Hyperlink"/>
@@ -2242,7 +2251,7 @@
                 <w:noProof/>
                 <w:webHidden/>
               </w:rPr>
-              <w:instrText xml:space="preserve"> PAGEREF _Toc195039602 \h </w:instrText>
+              <w:instrText xml:space="preserve"> PAGEREF _Toc195440981 \h </w:instrText>
             </w:r>
             <w:r>
               <w:rPr>
@@ -2288,7 +2297,7 @@
               <w14:ligatures w14:val="standardContextual"/>
             </w:rPr>
           </w:pPr>
-          <w:hyperlink w:anchor="_Toc195039603" w:history="1">
+          <w:hyperlink w:anchor="_Toc195440982" w:history="1">
             <w:r>
               <w:rPr>
                 <w:rStyle w:val="Hyperlink"/>
@@ -2334,7 +2343,7 @@
                 <w:noProof/>
                 <w:webHidden/>
               </w:rPr>
-              <w:instrText xml:space="preserve"> PAGEREF _Toc195039603 \h </w:instrText>
+              <w:instrText xml:space="preserve"> PAGEREF _Toc195440982 \h </w:instrText>
             </w:r>
             <w:r>
               <w:rPr>
@@ -2377,7 +2386,7 @@
               <w14:ligatures w14:val="standardContextual"/>
             </w:rPr>
           </w:pPr>
-          <w:hyperlink w:anchor="_Toc195039604" w:history="1">
+          <w:hyperlink w:anchor="_Toc195440983" w:history="1">
             <w:r>
               <w:rPr>
                 <w:rStyle w:val="Hyperlink"/>
@@ -2424,7 +2433,7 @@
                 <w:noProof/>
                 <w:webHidden/>
               </w:rPr>
-              <w:instrText xml:space="preserve"> PAGEREF _Toc195039604 \h </w:instrText>
+              <w:instrText xml:space="preserve"> PAGEREF _Toc195440983 \h </w:instrText>
             </w:r>
             <w:r>
               <w:rPr>
@@ -2470,7 +2479,7 @@
               <w14:ligatures w14:val="standardContextual"/>
             </w:rPr>
           </w:pPr>
-          <w:hyperlink w:anchor="_Toc195039605" w:history="1">
+          <w:hyperlink w:anchor="_Toc195440984" w:history="1">
             <w:r>
               <w:rPr>
                 <w:rStyle w:val="Hyperlink"/>
@@ -2516,7 +2525,7 @@
                 <w:noProof/>
                 <w:webHidden/>
               </w:rPr>
-              <w:instrText xml:space="preserve"> PAGEREF _Toc195039605 \h </w:instrText>
+              <w:instrText xml:space="preserve"> PAGEREF _Toc195440984 \h </w:instrText>
             </w:r>
             <w:r>
               <w:rPr>
@@ -2562,7 +2571,7 @@
               <w14:ligatures w14:val="standardContextual"/>
             </w:rPr>
           </w:pPr>
-          <w:hyperlink w:anchor="_Toc195039606" w:history="1">
+          <w:hyperlink w:anchor="_Toc195440985" w:history="1">
             <w:r>
               <w:rPr>
                 <w:rStyle w:val="Hyperlink"/>
@@ -2608,7 +2617,7 @@
                 <w:noProof/>
                 <w:webHidden/>
               </w:rPr>
-              <w:instrText xml:space="preserve"> PAGEREF _Toc195039606 \h </w:instrText>
+              <w:instrText xml:space="preserve"> PAGEREF _Toc195440985 \h </w:instrText>
             </w:r>
             <w:r>
               <w:rPr>
@@ -2654,7 +2663,7 @@
               <w14:ligatures w14:val="standardContextual"/>
             </w:rPr>
           </w:pPr>
-          <w:hyperlink w:anchor="_Toc195039607" w:history="1">
+          <w:hyperlink w:anchor="_Toc195440986" w:history="1">
             <w:r>
               <w:rPr>
                 <w:rStyle w:val="Hyperlink"/>
@@ -2700,7 +2709,7 @@
                 <w:noProof/>
                 <w:webHidden/>
               </w:rPr>
-              <w:instrText xml:space="preserve"> PAGEREF _Toc195039607 \h </w:instrText>
+              <w:instrText xml:space="preserve"> PAGEREF _Toc195440986 \h </w:instrText>
             </w:r>
             <w:r>
               <w:rPr>
@@ -2747,7 +2756,7 @@
               <w14:ligatures w14:val="standardContextual"/>
             </w:rPr>
           </w:pPr>
-          <w:hyperlink w:anchor="_Toc195039608" w:history="1">
+          <w:hyperlink w:anchor="_Toc195440987" w:history="1">
             <w:r>
               <w:rPr>
                 <w:rStyle w:val="Hyperlink"/>
@@ -2794,7 +2803,7 @@
                 <w:noProof/>
                 <w:webHidden/>
               </w:rPr>
-              <w:instrText xml:space="preserve"> PAGEREF _Toc195039608 \h </w:instrText>
+              <w:instrText xml:space="preserve"> PAGEREF _Toc195440987 \h </w:instrText>
             </w:r>
             <w:r>
               <w:rPr>
@@ -2841,7 +2850,7 @@
               <w14:ligatures w14:val="standardContextual"/>
             </w:rPr>
           </w:pPr>
-          <w:hyperlink w:anchor="_Toc195039609" w:history="1">
+          <w:hyperlink w:anchor="_Toc195440988" w:history="1">
             <w:r>
               <w:rPr>
                 <w:rStyle w:val="Hyperlink"/>
@@ -2888,7 +2897,7 @@
                 <w:noProof/>
                 <w:webHidden/>
               </w:rPr>
-              <w:instrText xml:space="preserve"> PAGEREF _Toc195039609 \h </w:instrText>
+              <w:instrText xml:space="preserve"> PAGEREF _Toc195440988 \h </w:instrText>
             </w:r>
             <w:r>
               <w:rPr>
@@ -2935,7 +2944,7 @@
               <w14:ligatures w14:val="standardContextual"/>
             </w:rPr>
           </w:pPr>
-          <w:hyperlink w:anchor="_Toc195039610" w:history="1">
+          <w:hyperlink w:anchor="_Toc195440989" w:history="1">
             <w:r>
               <w:rPr>
                 <w:rStyle w:val="Hyperlink"/>
@@ -2982,7 +2991,7 @@
                 <w:noProof/>
                 <w:webHidden/>
               </w:rPr>
-              <w:instrText xml:space="preserve"> PAGEREF _Toc195039610 \h </w:instrText>
+              <w:instrText xml:space="preserve"> PAGEREF _Toc195440989 \h </w:instrText>
             </w:r>
             <w:r>
               <w:rPr>
@@ -3029,7 +3038,7 @@
               <w14:ligatures w14:val="standardContextual"/>
             </w:rPr>
           </w:pPr>
-          <w:hyperlink w:anchor="_Toc195039611" w:history="1">
+          <w:hyperlink w:anchor="_Toc195440990" w:history="1">
             <w:r>
               <w:rPr>
                 <w:rStyle w:val="Hyperlink"/>
@@ -3076,7 +3085,7 @@
                 <w:noProof/>
                 <w:webHidden/>
               </w:rPr>
-              <w:instrText xml:space="preserve"> PAGEREF _Toc195039611 \h </w:instrText>
+              <w:instrText xml:space="preserve"> PAGEREF _Toc195440990 \h </w:instrText>
             </w:r>
             <w:r>
               <w:rPr>
@@ -3123,7 +3132,7 @@
               <w14:ligatures w14:val="standardContextual"/>
             </w:rPr>
           </w:pPr>
-          <w:hyperlink w:anchor="_Toc195039612" w:history="1">
+          <w:hyperlink w:anchor="_Toc195440991" w:history="1">
             <w:r>
               <w:rPr>
                 <w:rStyle w:val="Hyperlink"/>
@@ -3170,7 +3179,7 @@
                 <w:noProof/>
                 <w:webHidden/>
               </w:rPr>
-              <w:instrText xml:space="preserve"> PAGEREF _Toc195039612 \h </w:instrText>
+              <w:instrText xml:space="preserve"> PAGEREF _Toc195440991 \h </w:instrText>
             </w:r>
             <w:r>
               <w:rPr>
@@ -3217,7 +3226,7 @@
               <w14:ligatures w14:val="standardContextual"/>
             </w:rPr>
           </w:pPr>
-          <w:hyperlink w:anchor="_Toc195039613" w:history="1">
+          <w:hyperlink w:anchor="_Toc195440992" w:history="1">
             <w:r>
               <w:rPr>
                 <w:rStyle w:val="Hyperlink"/>
@@ -3264,7 +3273,7 @@
                 <w:noProof/>
                 <w:webHidden/>
               </w:rPr>
-              <w:instrText xml:space="preserve"> PAGEREF _Toc195039613 \h </w:instrText>
+              <w:instrText xml:space="preserve"> PAGEREF _Toc195440992 \h </w:instrText>
             </w:r>
             <w:r>
               <w:rPr>
@@ -3310,7 +3319,7 @@
               <w14:ligatures w14:val="standardContextual"/>
             </w:rPr>
           </w:pPr>
-          <w:hyperlink w:anchor="_Toc195039614" w:history="1">
+          <w:hyperlink w:anchor="_Toc195440993" w:history="1">
             <w:r>
               <w:rPr>
                 <w:rStyle w:val="Hyperlink"/>
@@ -3356,78 +3365,7 @@
                 <w:noProof/>
                 <w:webHidden/>
               </w:rPr>
-              <w:instrText xml:space="preserve"> PAGEREF _Toc195039614 \h </w:instrText>
-            </w:r>
-            <w:r>
-              <w:rPr>
-                <w:noProof/>
-                <w:webHidden/>
-              </w:rPr>
-            </w:r>
-            <w:r>
-              <w:rPr>
-                <w:noProof/>
-                <w:webHidden/>
-              </w:rPr>
-              <w:fldChar w:fldCharType="separate"/>
-            </w:r>
-            <w:r>
-              <w:rPr>
-                <w:noProof/>
-                <w:webHidden/>
-              </w:rPr>
-              <w:t>48</w:t>
-            </w:r>
-            <w:r>
-              <w:rPr>
-                <w:noProof/>
-                <w:webHidden/>
-              </w:rPr>
-              <w:fldChar w:fldCharType="end"/>
-            </w:r>
-          </w:hyperlink>
-        </w:p>
-        <w:p>
-          <w:pPr>
-            <w:pStyle w:val="TOC1"/>
-            <w:rPr>
-              <w:rFonts w:asciiTheme="minorHAnsi" w:eastAsiaTheme="minorEastAsia" w:hAnsiTheme="minorHAnsi" w:cstheme="minorBidi"/>
-              <w:bCs w:val="0"/>
-              <w:noProof/>
-              <w:kern w:val="2"/>
-              <w:sz w:val="24"/>
-              <w14:ligatures w14:val="standardContextual"/>
-            </w:rPr>
-          </w:pPr>
-          <w:hyperlink w:anchor="_Toc195039615" w:history="1">
-            <w:r>
-              <w:rPr>
-                <w:rStyle w:val="Hyperlink"/>
-                <w:noProof/>
-                <w:lang w:val="en-US"/>
-              </w:rPr>
-              <w:t>Sources</w:t>
-            </w:r>
-            <w:r>
-              <w:rPr>
-                <w:noProof/>
-                <w:webHidden/>
-              </w:rPr>
-              <w:tab/>
-            </w:r>
-            <w:r>
-              <w:rPr>
-                <w:noProof/>
-                <w:webHidden/>
-              </w:rPr>
-              <w:fldChar w:fldCharType="begin"/>
-            </w:r>
-            <w:r>
-              <w:rPr>
-                <w:noProof/>
-                <w:webHidden/>
-              </w:rPr>
-              <w:instrText xml:space="preserve"> PAGEREF _Toc195039615 \h </w:instrText>
+              <w:instrText xml:space="preserve"> PAGEREF _Toc195440993 \h </w:instrText>
             </w:r>
             <w:r>
               <w:rPr>
@@ -3460,9 +3398,80 @@
         </w:p>
         <w:p>
           <w:pPr>
+            <w:pStyle w:val="TOC1"/>
+            <w:rPr>
+              <w:rFonts w:asciiTheme="minorHAnsi" w:eastAsiaTheme="minorEastAsia" w:hAnsiTheme="minorHAnsi" w:cstheme="minorBidi"/>
+              <w:bCs w:val="0"/>
+              <w:noProof/>
+              <w:kern w:val="2"/>
+              <w:sz w:val="24"/>
+              <w14:ligatures w14:val="standardContextual"/>
+            </w:rPr>
+          </w:pPr>
+          <w:hyperlink w:anchor="_Toc195440994" w:history="1">
+            <w:r>
+              <w:rPr>
+                <w:rStyle w:val="Hyperlink"/>
+                <w:noProof/>
+                <w:lang w:val="en-US"/>
+              </w:rPr>
+              <w:t>Sources</w:t>
+            </w:r>
+            <w:r>
+              <w:rPr>
+                <w:noProof/>
+                <w:webHidden/>
+              </w:rPr>
+              <w:tab/>
+            </w:r>
+            <w:r>
+              <w:rPr>
+                <w:noProof/>
+                <w:webHidden/>
+              </w:rPr>
+              <w:fldChar w:fldCharType="begin"/>
+            </w:r>
+            <w:r>
+              <w:rPr>
+                <w:noProof/>
+                <w:webHidden/>
+              </w:rPr>
+              <w:instrText xml:space="preserve"> PAGEREF _Toc195440994 \h </w:instrText>
+            </w:r>
+            <w:r>
+              <w:rPr>
+                <w:noProof/>
+                <w:webHidden/>
+              </w:rPr>
+            </w:r>
+            <w:r>
+              <w:rPr>
+                <w:noProof/>
+                <w:webHidden/>
+              </w:rPr>
+              <w:fldChar w:fldCharType="separate"/>
+            </w:r>
+            <w:r>
+              <w:rPr>
+                <w:noProof/>
+                <w:webHidden/>
+              </w:rPr>
+              <w:t>50</w:t>
+            </w:r>
+            <w:r>
+              <w:rPr>
+                <w:noProof/>
+                <w:webHidden/>
+              </w:rPr>
+              <w:fldChar w:fldCharType="end"/>
+            </w:r>
+          </w:hyperlink>
+        </w:p>
+        <w:p>
+          <w:pPr>
             <w:sectPr>
-              <w:headerReference w:type="default" r:id="rId14"/>
-              <w:headerReference w:type="first" r:id="rId15"/>
+              <w:headerReference w:type="default" r:id="rId13"/>
+              <w:headerReference w:type="first" r:id="rId14"/>
               <w:pgSz w:w="11906" w:h="16838" w:code="9"/>
               <w:pgMar w:top="1134" w:right="851" w:bottom="1418" w:left="2438" w:header="709" w:footer="709" w:gutter="0"/>
               <w:pgNumType w:start="1"/>
@@ -3484,65 +3493,193 @@
     </w:sdt>
     <w:p>
       <w:pPr>
-        <w:pStyle w:val="OtsikkoTiivistelm"/>
-      </w:pPr>
-      <w:proofErr w:type="spellStart"/>
+        <w:pStyle w:val="Heading1"/>
+      </w:pPr>
+      <w:bookmarkStart w:id="1" w:name="_Toc195440966"/>
       <w:r>
         <w:lastRenderedPageBreak/>
-        <w:t>Symbols</w:t>
-      </w:r>
-      <w:proofErr w:type="spellEnd"/>
+        <w:t>Introduction</w:t>
+      </w:r>
+      <w:bookmarkEnd w:id="1"/>
     </w:p>
     <w:p>
       <w:pPr>
         <w:pStyle w:val="Perusteksti"/>
-      </w:pPr>
+        <w:rPr>
+          <w:lang w:val="en-US"/>
+        </w:rPr>
+      </w:pPr>
+      <w:r>
+        <w:rPr>
+          <w:lang w:val="en-US"/>
+        </w:rPr>
+        <w:t>3D graphics</w:t>
+      </w:r>
+      <w:r>
+        <w:rPr>
+          <w:lang w:val="en-US"/>
+        </w:rPr>
+        <w:t xml:space="preserve"> </w:t>
+      </w:r>
+      <w:r>
+        <w:rPr>
+          <w:lang w:val="en-US"/>
+        </w:rPr>
+        <w:t>is</w:t>
+      </w:r>
+      <w:r>
+        <w:rPr>
+          <w:lang w:val="en-US"/>
+        </w:rPr>
+        <w:t xml:space="preserve"> </w:t>
+      </w:r>
+      <w:r>
+        <w:rPr>
+          <w:lang w:val="en-US"/>
+        </w:rPr>
+        <w:t xml:space="preserve">an </w:t>
+      </w:r>
+      <w:r>
+        <w:rPr>
+          <w:lang w:val="en-US"/>
+        </w:rPr>
+        <w:t>incredibly</w:t>
+      </w:r>
+      <w:r>
+        <w:rPr>
+          <w:lang w:val="en-US"/>
+        </w:rPr>
+        <w:t xml:space="preserve"> important topic in today’s world, being used in a wide range of applications from video games to movies and even cars. Entire industries have sprung up to create the most efficient and fastest hardware specifically designed for rendering 3D graphics. </w:t>
+      </w:r>
+      <w:r>
+        <w:rPr>
+          <w:lang w:val="en-US"/>
+        </w:rPr>
+        <w:t>However, despite how ubiquitous 3D graphics are, most people who use them never delve deeper into the math and algorithms which make them possible.</w:t>
+      </w:r>
+      <w:r>
+        <w:rPr>
+          <w:lang w:val="en-US"/>
+        </w:rPr>
+        <w:t xml:space="preserve"> </w:t>
+      </w:r>
     </w:p>
     <w:p>
       <w:pPr>
         <w:pStyle w:val="Perusteksti"/>
-        <w:sectPr>
-          <w:headerReference w:type="default" r:id="rId16"/>
-          <w:headerReference w:type="first" r:id="rId17"/>
-          <w:pgSz w:w="11906" w:h="16838" w:code="9"/>
-          <w:pgMar w:top="1134" w:right="851" w:bottom="1418" w:left="2438" w:header="709" w:footer="709" w:gutter="0"/>
-          <w:pgNumType w:start="1"/>
-          <w:cols w:space="708"/>
-          <w:formProt w:val="0"/>
-          <w:titlePg/>
-          <w:docGrid w:linePitch="360"/>
-        </w:sectPr>
-      </w:pPr>
+        <w:rPr>
+          <w:lang w:val="en-US"/>
+        </w:rPr>
+      </w:pPr>
+      <w:r>
+        <w:rPr>
+          <w:lang w:val="en-US"/>
+        </w:rPr>
+        <w:t>Therefore, i</w:t>
+      </w:r>
+      <w:r>
+        <w:rPr>
+          <w:lang w:val="en-US"/>
+        </w:rPr>
+        <w:t>n this paper we will go over the basic techniques used in the rasterization and rendering of a 3D scene</w:t>
+      </w:r>
+      <w:r>
+        <w:rPr>
+          <w:lang w:val="en-US"/>
+        </w:rPr>
+        <w:t xml:space="preserve"> </w:t>
+      </w:r>
+      <w:r>
+        <w:rPr>
+          <w:lang w:val="en-US"/>
+        </w:rPr>
+        <w:t>to</w:t>
+      </w:r>
+      <w:r>
+        <w:rPr>
+          <w:lang w:val="en-US"/>
+        </w:rPr>
+        <w:t xml:space="preserve"> be able to create our own rendering engine from scratch</w:t>
+      </w:r>
+      <w:r>
+        <w:rPr>
+          <w:lang w:val="en-US"/>
+        </w:rPr>
+        <w:t>.</w:t>
+      </w:r>
+      <w:r>
+        <w:rPr>
+          <w:lang w:val="en-US"/>
+        </w:rPr>
+        <w:t xml:space="preserve"> To go from vector-based models to pixels on a screen.</w:t>
+      </w:r>
+      <w:r>
+        <w:rPr>
+          <w:lang w:val="en-US"/>
+        </w:rPr>
+        <w:t xml:space="preserve"> </w:t>
+      </w:r>
+      <w:r>
+        <w:rPr>
+          <w:lang w:val="en-US"/>
+        </w:rPr>
+        <w:t xml:space="preserve">Inspired by </w:t>
+      </w:r>
+      <w:r>
+        <w:rPr>
+          <w:lang w:val="en-US"/>
+        </w:rPr>
+        <w:t xml:space="preserve">Ben </w:t>
+      </w:r>
+      <w:proofErr w:type="spellStart"/>
+      <w:r>
+        <w:rPr>
+          <w:lang w:val="en-US"/>
+        </w:rPr>
+        <w:t>Ryves</w:t>
+      </w:r>
+      <w:proofErr w:type="spellEnd"/>
+      <w:r>
+        <w:rPr>
+          <w:lang w:val="en-US"/>
+        </w:rPr>
+        <w:t xml:space="preserve">’ demo </w:t>
+      </w:r>
+      <w:r>
+        <w:rPr>
+          <w:i/>
+          <w:iCs/>
+          <w:lang w:val="en-US"/>
+        </w:rPr>
+        <w:t>ASCII Madness</w:t>
+      </w:r>
+      <w:r>
+        <w:rPr>
+          <w:lang w:val="en-US"/>
+        </w:rPr>
+        <w:t>, we will</w:t>
+      </w:r>
+      <w:r>
+        <w:rPr>
+          <w:lang w:val="en-US"/>
+        </w:rPr>
+        <w:t xml:space="preserve"> also</w:t>
+      </w:r>
+      <w:r>
+        <w:rPr>
+          <w:lang w:val="en-US"/>
+        </w:rPr>
+        <w:t xml:space="preserve"> be rendering the scene to the Windows Console using only characters from extended ASCII. </w:t>
+      </w:r>
     </w:p>
     <w:p>
       <w:pPr>
         <w:pStyle w:val="Heading1"/>
-      </w:pPr>
-      <w:bookmarkStart w:id="1" w:name="_Toc195039587"/>
-      <w:proofErr w:type="spellStart"/>
-      <w:r>
-        <w:lastRenderedPageBreak/>
-        <w:t>Introduction</w:t>
-      </w:r>
-      <w:bookmarkEnd w:id="1"/>
-      <w:proofErr w:type="spellEnd"/>
-    </w:p>
-    <w:p>
-      <w:pPr>
-        <w:pStyle w:val="Perusteksti"/>
-      </w:pPr>
-      <w:r>
-        <w:t>TODO</w:t>
-      </w:r>
-    </w:p>
-    <w:p>
-      <w:pPr>
-        <w:pStyle w:val="Heading1"/>
-        <w:rPr>
-          <w:lang w:val="en-US"/>
-        </w:rPr>
-      </w:pPr>
-      <w:bookmarkStart w:id="2" w:name="_Toc195039588"/>
+        <w:rPr>
+          <w:lang w:val="en-US"/>
+        </w:rPr>
+      </w:pPr>
+      <w:bookmarkStart w:id="2" w:name="_Toc195440967"/>
       <w:bookmarkEnd w:id="0"/>
       <w:r>
         <w:rPr>
@@ -3594,58 +3731,44 @@
         <w:rPr>
           <w:lang w:val="en-US"/>
         </w:rPr>
-        <w:t xml:space="preserve"> objects to pixels and the basic rendering pipeline which </w:t>
+        <w:t xml:space="preserve"> objects to pixels and the basic rendering pipeline which takes a 3D environment and </w:t>
+      </w:r>
+      <w:r>
+        <w:rPr>
+          <w:lang w:val="en-US"/>
+        </w:rPr>
+        <w:t>draws it on a 2D screen.</w:t>
+      </w:r>
+      <w:r>
+        <w:rPr>
+          <w:lang w:val="en-US"/>
+        </w:rPr>
+        <w:t xml:space="preserve"> </w:t>
+      </w:r>
+      <w:r>
+        <w:rPr>
+          <w:lang w:val="en-US"/>
+        </w:rPr>
+        <w:t>These algorithms are</w:t>
+      </w:r>
+      <w:r>
+        <w:rPr>
+          <w:lang w:val="en-US"/>
+        </w:rPr>
+        <w:t xml:space="preserve"> </w:t>
       </w:r>
       <w:proofErr w:type="gramStart"/>
       <w:r>
         <w:rPr>
           <w:lang w:val="en-US"/>
         </w:rPr>
-        <w:t>takes</w:t>
+        <w:t>quite math</w:t>
       </w:r>
       <w:proofErr w:type="gramEnd"/>
       <w:r>
         <w:rPr>
           <w:lang w:val="en-US"/>
         </w:rPr>
-        <w:t xml:space="preserve"> a 3D environment and </w:t>
-      </w:r>
-      <w:r>
-        <w:rPr>
-          <w:lang w:val="en-US"/>
-        </w:rPr>
-        <w:t>draws it on a 2D screen.</w:t>
-      </w:r>
-      <w:r>
-        <w:rPr>
-          <w:lang w:val="en-US"/>
-        </w:rPr>
-        <w:t xml:space="preserve"> </w:t>
-      </w:r>
-      <w:r>
-        <w:rPr>
-          <w:lang w:val="en-US"/>
-        </w:rPr>
-        <w:t>These algorithms are</w:t>
-      </w:r>
-      <w:r>
-        <w:rPr>
-          <w:lang w:val="en-US"/>
-        </w:rPr>
-        <w:t xml:space="preserve"> </w:t>
-      </w:r>
-      <w:proofErr w:type="gramStart"/>
-      <w:r>
-        <w:rPr>
-          <w:lang w:val="en-US"/>
-        </w:rPr>
-        <w:t>quite math</w:t>
-      </w:r>
-      <w:proofErr w:type="gramEnd"/>
-      <w:r>
-        <w:rPr>
-          <w:lang w:val="en-US"/>
-        </w:rPr>
         <w:t xml:space="preserve"> heavy, so</w:t>
       </w:r>
       <w:r>
@@ -3658,7 +3781,19 @@
         <w:rPr>
           <w:lang w:val="en-US"/>
         </w:rPr>
-        <w:t>using a python-style pseudocode</w:t>
+        <w:t xml:space="preserve">using a </w:t>
+      </w:r>
+      <w:r>
+        <w:rPr>
+          <w:lang w:val="en-US"/>
+        </w:rPr>
+        <w:t>P</w:t>
+      </w:r>
+      <w:r>
+        <w:rPr>
+          <w:lang w:val="en-US"/>
+        </w:rPr>
+        <w:t>ython-style pseudocode</w:t>
       </w:r>
       <w:r>
         <w:rPr>
@@ -3704,7 +3839,7 @@
                     </pic:cNvPicPr>
                   </pic:nvPicPr>
                   <pic:blipFill>
-                    <a:blip r:embed="rId18">
+                    <a:blip r:embed="rId15">
                       <a:extLst>
                         <a:ext uri="{28A0092B-C50C-407E-A947-70E740481C1C}">
                           <a14:useLocalDpi xmlns:a14="http://schemas.microsoft.com/office/drawing/2010/main" val="0"/>
@@ -3743,7 +3878,7 @@
           <w:lang w:val="en-US"/>
         </w:rPr>
       </w:pPr>
-      <w:bookmarkStart w:id="3" w:name="_Toc195039589"/>
+      <w:bookmarkStart w:id="3" w:name="_Toc195440968"/>
       <w:r>
         <w:rPr>
           <w:lang w:val="en-US"/>
@@ -3898,21 +4033,31 @@
         <w:rPr>
           <w:lang w:val="en-US"/>
         </w:rPr>
-        <w:t xml:space="preserve">onsole, or more specifically in this case CMD. Our only real requirements for a window are the ability to write pixels to the screen and read user input, and since CMD satisfies both, it can work </w:t>
-      </w:r>
-      <w:proofErr w:type="gramStart"/>
-      <w:r>
-        <w:rPr>
-          <w:lang w:val="en-US"/>
-        </w:rPr>
-        <w:t>as</w:t>
-      </w:r>
-      <w:proofErr w:type="gramEnd"/>
-      <w:r>
-        <w:rPr>
-          <w:lang w:val="en-US"/>
-        </w:rPr>
-        <w:t xml:space="preserve"> our window.</w:t>
+        <w:t>onsole, or more specifically in this case CMD. Our only real requirements for a window are the ability to write pixels to the screen</w:t>
+      </w:r>
+      <w:r>
+        <w:rPr>
+          <w:lang w:val="en-US"/>
+        </w:rPr>
+        <w:t>, resize it,</w:t>
+      </w:r>
+      <w:r>
+        <w:rPr>
+          <w:lang w:val="en-US"/>
+        </w:rPr>
+        <w:t xml:space="preserve"> and read user input, and since CMD satisfies </w:t>
+      </w:r>
+      <w:r>
+        <w:rPr>
+          <w:lang w:val="en-US"/>
+        </w:rPr>
+        <w:t>all these</w:t>
+      </w:r>
+      <w:r>
+        <w:rPr>
+          <w:lang w:val="en-US"/>
+        </w:rPr>
+        <w:t>, it can work as our window.</w:t>
       </w:r>
       <w:r>
         <w:rPr>
@@ -3954,13 +4099,31 @@
         <w:rPr>
           <w:lang w:val="en-US"/>
         </w:rPr>
-        <w:t>of rendering</w:t>
+        <w:t xml:space="preserve">of </w:t>
+      </w:r>
+      <w:r>
+        <w:rPr>
+          <w:lang w:val="en-US"/>
+        </w:rPr>
+        <w:t xml:space="preserve">the </w:t>
+      </w:r>
+      <w:r>
+        <w:rPr>
+          <w:lang w:val="en-US"/>
+        </w:rPr>
+        <w:t>rendering</w:t>
       </w:r>
       <w:r>
         <w:rPr>
           <w:lang w:val="en-US"/>
         </w:rPr>
         <w:t xml:space="preserve"> </w:t>
+      </w:r>
+      <w:r>
+        <w:rPr>
+          <w:lang w:val="en-US"/>
+        </w:rPr>
+        <w:t xml:space="preserve">techniques discussed </w:t>
       </w:r>
       <w:r>
         <w:rPr>
@@ -4018,7 +4181,7 @@
           <w:lang w:val="en-US"/>
         </w:rPr>
       </w:pPr>
-      <w:bookmarkStart w:id="4" w:name="_Toc195039590"/>
+      <w:bookmarkStart w:id="4" w:name="_Toc195440969"/>
       <w:r>
         <w:rPr>
           <w:lang w:val="en-US"/>
@@ -4253,7 +4416,7 @@
       <w:r>
         <w:lastRenderedPageBreak/>
         <w:drawing>
-          <wp:inline distT="0" distB="0" distL="0" distR="0" wp14:anchorId="67188FF4" wp14:editId="3F52F693">
+          <wp:inline distT="0" distB="0" distL="0" distR="0" wp14:anchorId="67188FF4" wp14:editId="7D51F819">
             <wp:extent cx="5063503" cy="2966896"/>
             <wp:effectExtent l="133350" t="133350" r="137160" b="138430"/>
             <wp:docPr id="1804217602" name="Picture 28"/>
@@ -4270,7 +4433,7 @@
                     </pic:cNvPicPr>
                   </pic:nvPicPr>
                   <pic:blipFill>
-                    <a:blip r:embed="rId19" cstate="print">
+                    <a:blip r:embed="rId16" cstate="print">
                       <a:extLst>
                         <a:ext uri="{28A0092B-C50C-407E-A947-70E740481C1C}">
                           <a14:useLocalDpi xmlns:a14="http://schemas.microsoft.com/office/drawing/2010/main" val="0"/>
@@ -4658,7 +4821,7 @@
           <w:lang w:val="en-US"/>
         </w:rPr>
       </w:pPr>
-      <w:bookmarkStart w:id="6" w:name="_Toc195039591"/>
+      <w:bookmarkStart w:id="6" w:name="_Toc195440970"/>
       <w:r>
         <w:rPr>
           <w:lang w:val="en-US"/>
@@ -4746,7 +4909,7 @@
           <w:lang w:val="en-US"/>
         </w:rPr>
       </w:pPr>
-      <w:bookmarkStart w:id="7" w:name="_Toc195039592"/>
+      <w:bookmarkStart w:id="7" w:name="_Toc195440971"/>
       <w:r>
         <w:rPr>
           <w:lang w:val="en-US"/>
@@ -5465,7 +5628,7 @@
                     </pic:cNvPicPr>
                   </pic:nvPicPr>
                   <pic:blipFill>
-                    <a:blip r:embed="rId20">
+                    <a:blip r:embed="rId17">
                       <a:extLst>
                         <a:ext uri="{28A0092B-C50C-407E-A947-70E740481C1C}">
                           <a14:useLocalDpi xmlns:a14="http://schemas.microsoft.com/office/drawing/2010/main" val="0"/>
@@ -5522,7 +5685,7 @@
                     </pic:cNvPicPr>
                   </pic:nvPicPr>
                   <pic:blipFill>
-                    <a:blip r:embed="rId21">
+                    <a:blip r:embed="rId18">
                       <a:extLst>
                         <a:ext uri="{28A0092B-C50C-407E-A947-70E740481C1C}">
                           <a14:useLocalDpi xmlns:a14="http://schemas.microsoft.com/office/drawing/2010/main" val="0"/>
@@ -7309,7 +7472,7 @@
                     </pic:cNvPicPr>
                   </pic:nvPicPr>
                   <pic:blipFill>
-                    <a:blip r:embed="rId22">
+                    <a:blip r:embed="rId19">
                       <a:extLst>
                         <a:ext uri="{28A0092B-C50C-407E-A947-70E740481C1C}">
                           <a14:useLocalDpi xmlns:a14="http://schemas.microsoft.com/office/drawing/2010/main" val="0"/>
@@ -9397,7 +9560,7 @@
           <w:lang w:val="en-US"/>
         </w:rPr>
       </w:pPr>
-      <w:bookmarkStart w:id="8" w:name="_Toc195039593"/>
+      <w:bookmarkStart w:id="8" w:name="_Toc195440972"/>
       <w:r>
         <w:rPr>
           <w:lang w:val="en-US"/>
@@ -9694,7 +9857,7 @@
                     </pic:cNvPicPr>
                   </pic:nvPicPr>
                   <pic:blipFill>
-                    <a:blip r:embed="rId23">
+                    <a:blip r:embed="rId20">
                       <a:extLst>
                         <a:ext uri="{28A0092B-C50C-407E-A947-70E740481C1C}">
                           <a14:useLocalDpi xmlns:a14="http://schemas.microsoft.com/office/drawing/2010/main" val="0"/>
@@ -10224,7 +10387,7 @@
                     </pic:cNvPicPr>
                   </pic:nvPicPr>
                   <pic:blipFill>
-                    <a:blip r:embed="rId24" cstate="print">
+                    <a:blip r:embed="rId21" cstate="print">
                       <a:extLst>
                         <a:ext uri="{28A0092B-C50C-407E-A947-70E740481C1C}">
                           <a14:useLocalDpi xmlns:a14="http://schemas.microsoft.com/office/drawing/2010/main" val="0"/>
@@ -12521,7 +12684,7 @@
                     </pic:cNvPicPr>
                   </pic:nvPicPr>
                   <pic:blipFill>
-                    <a:blip r:embed="rId25">
+                    <a:blip r:embed="rId22">
                       <a:extLst>
                         <a:ext uri="{28A0092B-C50C-407E-A947-70E740481C1C}">
                           <a14:useLocalDpi xmlns:a14="http://schemas.microsoft.com/office/drawing/2010/main" val="0"/>
@@ -12597,7 +12760,7 @@
           <w:lang w:val="en-US"/>
         </w:rPr>
       </w:pPr>
-      <w:bookmarkStart w:id="9" w:name="_Toc195039594"/>
+      <w:bookmarkStart w:id="9" w:name="_Toc195440973"/>
       <w:r>
         <w:rPr>
           <w:lang w:val="en-US"/>
@@ -12650,7 +12813,7 @@
                     </pic:cNvPicPr>
                   </pic:nvPicPr>
                   <pic:blipFill>
-                    <a:blip r:embed="rId26" cstate="print">
+                    <a:blip r:embed="rId23" cstate="print">
                       <a:extLst>
                         <a:ext uri="{28A0092B-C50C-407E-A947-70E740481C1C}">
                           <a14:useLocalDpi xmlns:a14="http://schemas.microsoft.com/office/drawing/2010/main" val="0"/>
@@ -12965,7 +13128,7 @@
           <w:lang w:val="en-US"/>
         </w:rPr>
       </w:pPr>
-      <w:bookmarkStart w:id="10" w:name="_Toc195039595"/>
+      <w:bookmarkStart w:id="10" w:name="_Toc195440974"/>
       <w:r>
         <w:rPr>
           <w:lang w:val="en-US"/>
@@ -13629,7 +13792,7 @@
           <w:lang w:val="en-US"/>
         </w:rPr>
       </w:pPr>
-      <w:bookmarkStart w:id="11" w:name="_Toc195039596"/>
+      <w:bookmarkStart w:id="11" w:name="_Toc195440975"/>
       <w:r>
         <w:rPr>
           <w:lang w:val="en-US"/>
@@ -17063,7 +17226,7 @@
           <w:lang w:val="en-US"/>
         </w:rPr>
       </w:pPr>
-      <w:bookmarkStart w:id="12" w:name="_Toc195039597"/>
+      <w:bookmarkStart w:id="12" w:name="_Toc195440976"/>
       <w:r>
         <w:rPr>
           <w:lang w:val="en-US"/>
@@ -17189,7 +17352,7 @@
                     </pic:cNvPicPr>
                   </pic:nvPicPr>
                   <pic:blipFill>
-                    <a:blip r:embed="rId27">
+                    <a:blip r:embed="rId24">
                       <a:extLst>
                         <a:ext uri="{28A0092B-C50C-407E-A947-70E740481C1C}">
                           <a14:useLocalDpi xmlns:a14="http://schemas.microsoft.com/office/drawing/2010/main" val="0"/>
@@ -17702,7 +17865,7 @@
           <w:lang w:val="en-US"/>
         </w:rPr>
       </w:pPr>
-      <w:bookmarkStart w:id="13" w:name="_Toc195039598"/>
+      <w:bookmarkStart w:id="13" w:name="_Toc195440977"/>
       <w:r>
         <w:rPr>
           <w:lang w:val="en-US"/>
@@ -17873,7 +18036,7 @@
                     </pic:cNvPicPr>
                   </pic:nvPicPr>
                   <pic:blipFill>
-                    <a:blip r:embed="rId28">
+                    <a:blip r:embed="rId25">
                       <a:extLst>
                         <a:ext uri="{28A0092B-C50C-407E-A947-70E740481C1C}">
                           <a14:useLocalDpi xmlns:a14="http://schemas.microsoft.com/office/drawing/2010/main" val="0"/>
@@ -18941,7 +19104,7 @@
                     </pic:cNvPicPr>
                   </pic:nvPicPr>
                   <pic:blipFill>
-                    <a:blip r:embed="rId29">
+                    <a:blip r:embed="rId26">
                       <a:extLst>
                         <a:ext uri="{28A0092B-C50C-407E-A947-70E740481C1C}">
                           <a14:useLocalDpi xmlns:a14="http://schemas.microsoft.com/office/drawing/2010/main" val="0"/>
@@ -19259,8 +19422,16 @@
         <w:rPr>
           <w:lang w:val="en-US"/>
         </w:rPr>
-        <w:t xml:space="preserve"> origin at the bottom left, with +Y going up and +X going right, we simply need to multiply and add half the width to x and half the height to y</w:t>
-      </w:r>
+        <w:t xml:space="preserve"> origin at the bottom left, with +Y going up and +X going right, we simply need to multiply and add half the width to x and half the height </w:t>
+      </w:r>
+      <w:proofErr w:type="spellStart"/>
+      <w:r>
+        <w:rPr>
+          <w:lang w:val="en-US"/>
+        </w:rPr>
+        <w:t>to y</w:t>
+      </w:r>
+      <w:proofErr w:type="spellEnd"/>
       <w:r>
         <w:rPr>
           <w:lang w:val="en-US"/>
@@ -19777,7 +19948,7 @@
           <w:lang w:val="en-US"/>
         </w:rPr>
       </w:pPr>
-      <w:bookmarkStart w:id="16" w:name="_Toc195039599"/>
+      <w:bookmarkStart w:id="16" w:name="_Toc195440978"/>
       <w:r>
         <w:rPr>
           <w:lang w:val="en-US"/>
@@ -19797,7 +19968,21 @@
         <w:rPr>
           <w:lang w:val="en-US"/>
         </w:rPr>
-        <w:t>We are now rendering a proper scene with perspective and a movable camera. However, we introduced a big problem: if the vertex is behind the camera, w will be negative, which completely breaks our rendering. Even worse, if the vertex is right on the near clip plane it will cause a division by zero</w:t>
+        <w:t xml:space="preserve">We are now rendering a proper scene with perspective and a movable camera. However, we introduced a big problem: if the vertex is behind the camera, </w:t>
+      </w:r>
+      <w:proofErr w:type="spellStart"/>
+      <w:r>
+        <w:rPr>
+          <w:lang w:val="en-US"/>
+        </w:rPr>
+        <w:t>w</w:t>
+      </w:r>
+      <w:proofErr w:type="spellEnd"/>
+      <w:r>
+        <w:rPr>
+          <w:lang w:val="en-US"/>
+        </w:rPr>
+        <w:t xml:space="preserve"> will be negative, which completely breaks our rendering. Even worse, if the vertex is right on the near clip plane it will cause a division by zero</w:t>
       </w:r>
       <w:r>
         <w:rPr>
@@ -19863,7 +20048,7 @@
                     </pic:cNvPicPr>
                   </pic:nvPicPr>
                   <pic:blipFill>
-                    <a:blip r:embed="rId30">
+                    <a:blip r:embed="rId27">
                       <a:extLst>
                         <a:ext uri="{28A0092B-C50C-407E-A947-70E740481C1C}">
                           <a14:useLocalDpi xmlns:a14="http://schemas.microsoft.com/office/drawing/2010/main" val="0"/>
@@ -20162,7 +20347,7 @@
                     </pic:cNvPicPr>
                   </pic:nvPicPr>
                   <pic:blipFill>
-                    <a:blip r:embed="rId31">
+                    <a:blip r:embed="rId28">
                       <a:extLst>
                         <a:ext uri="{28A0092B-C50C-407E-A947-70E740481C1C}">
                           <a14:useLocalDpi xmlns:a14="http://schemas.microsoft.com/office/drawing/2010/main" val="0"/>
@@ -20746,7 +20931,7 @@
                     </pic:cNvPicPr>
                   </pic:nvPicPr>
                   <pic:blipFill>
-                    <a:blip r:embed="rId32">
+                    <a:blip r:embed="rId29">
                       <a:extLst>
                         <a:ext uri="{28A0092B-C50C-407E-A947-70E740481C1C}">
                           <a14:useLocalDpi xmlns:a14="http://schemas.microsoft.com/office/drawing/2010/main" val="0"/>
@@ -21926,7 +22111,7 @@
                     </pic:cNvPicPr>
                   </pic:nvPicPr>
                   <pic:blipFill>
-                    <a:blip r:embed="rId33">
+                    <a:blip r:embed="rId30">
                       <a:extLst>
                         <a:ext uri="{28A0092B-C50C-407E-A947-70E740481C1C}">
                           <a14:useLocalDpi xmlns:a14="http://schemas.microsoft.com/office/drawing/2010/main" val="0"/>
@@ -22126,7 +22311,7 @@
       </w:pPr>
       <w:r>
         <w:drawing>
-          <wp:inline distT="0" distB="0" distL="0" distR="0" wp14:anchorId="01A8BFB6" wp14:editId="1FE2152C">
+          <wp:inline distT="0" distB="0" distL="0" distR="0" wp14:anchorId="01A8BFB6" wp14:editId="2DDC73C4">
             <wp:extent cx="2178804" cy="2190055"/>
             <wp:effectExtent l="0" t="0" r="0" b="1270"/>
             <wp:docPr id="1586825450" name="Picture 32"/>
@@ -22143,7 +22328,7 @@
                     </pic:cNvPicPr>
                   </pic:nvPicPr>
                   <pic:blipFill>
-                    <a:blip r:embed="rId34" cstate="print">
+                    <a:blip r:embed="rId31" cstate="print">
                       <a:extLst>
                         <a:ext uri="{28A0092B-C50C-407E-A947-70E740481C1C}">
                           <a14:useLocalDpi xmlns:a14="http://schemas.microsoft.com/office/drawing/2010/main" val="0"/>
@@ -22181,7 +22366,7 @@
       </w:r>
       <w:r>
         <w:drawing>
-          <wp:inline distT="0" distB="0" distL="0" distR="0" wp14:anchorId="50CBE3ED" wp14:editId="1916EF2B">
+          <wp:inline distT="0" distB="0" distL="0" distR="0" wp14:anchorId="50CBE3ED" wp14:editId="425ABB9E">
             <wp:extent cx="2099797" cy="2149962"/>
             <wp:effectExtent l="0" t="0" r="0" b="3175"/>
             <wp:docPr id="671072908" name="Picture 33"/>
@@ -22198,7 +22383,7 @@
                     </pic:cNvPicPr>
                   </pic:nvPicPr>
                   <pic:blipFill>
-                    <a:blip r:embed="rId35" cstate="print">
+                    <a:blip r:embed="rId32" cstate="print">
                       <a:extLst>
                         <a:ext uri="{28A0092B-C50C-407E-A947-70E740481C1C}">
                           <a14:useLocalDpi xmlns:a14="http://schemas.microsoft.com/office/drawing/2010/main" val="0"/>
@@ -22345,6 +22530,7 @@
         </w:rPr>
         <w:t xml:space="preserve">, we can use the following equations, where </w:t>
       </w:r>
+      <w:proofErr w:type="spellStart"/>
       <w:r>
         <w:rPr>
           <w:i/>
@@ -22353,6 +22539,7 @@
         </w:rPr>
         <w:t>t</w:t>
       </w:r>
+      <w:proofErr w:type="spellEnd"/>
       <w:r>
         <w:rPr>
           <w:lang w:val="en-US"/>
@@ -24152,7 +24339,7 @@
           <w:lang w:val="en-US"/>
         </w:rPr>
       </w:pPr>
-      <w:bookmarkStart w:id="17" w:name="_Toc195039600"/>
+      <w:bookmarkStart w:id="17" w:name="_Toc195440979"/>
       <w:r>
         <w:rPr>
           <w:lang w:val="en-US"/>
@@ -24205,7 +24392,7 @@
                     </pic:cNvPicPr>
                   </pic:nvPicPr>
                   <pic:blipFill>
-                    <a:blip r:embed="rId36">
+                    <a:blip r:embed="rId33">
                       <a:extLst>
                         <a:ext uri="{28A0092B-C50C-407E-A947-70E740481C1C}">
                           <a14:useLocalDpi xmlns:a14="http://schemas.microsoft.com/office/drawing/2010/main" val="0"/>
@@ -25470,7 +25657,7 @@
                     </pic:cNvPicPr>
                   </pic:nvPicPr>
                   <pic:blipFill>
-                    <a:blip r:embed="rId37">
+                    <a:blip r:embed="rId34">
                       <a:extLst>
                         <a:ext uri="{28A0092B-C50C-407E-A947-70E740481C1C}">
                           <a14:useLocalDpi xmlns:a14="http://schemas.microsoft.com/office/drawing/2010/main" val="0"/>
@@ -25545,7 +25732,7 @@
           <w:lang w:val="en-US"/>
         </w:rPr>
       </w:pPr>
-      <w:bookmarkStart w:id="18" w:name="_Toc195039601"/>
+      <w:bookmarkStart w:id="18" w:name="_Toc195440980"/>
       <w:r>
         <w:rPr>
           <w:lang w:val="en-US"/>
@@ -25646,7 +25833,7 @@
                     </pic:cNvPicPr>
                   </pic:nvPicPr>
                   <pic:blipFill>
-                    <a:blip r:embed="rId38">
+                    <a:blip r:embed="rId35">
                       <a:extLst>
                         <a:ext uri="{28A0092B-C50C-407E-A947-70E740481C1C}">
                           <a14:useLocalDpi xmlns:a14="http://schemas.microsoft.com/office/drawing/2010/main" val="0"/>
@@ -26048,7 +26235,7 @@
           <w:lang w:val="en-US"/>
         </w:rPr>
       </w:pPr>
-      <w:bookmarkStart w:id="19" w:name="_Toc195039602"/>
+      <w:bookmarkStart w:id="19" w:name="_Toc195440981"/>
       <w:r>
         <w:rPr>
           <w:lang w:val="en-US"/>
@@ -26513,7 +26700,7 @@
                     </pic:cNvPicPr>
                   </pic:nvPicPr>
                   <pic:blipFill>
-                    <a:blip r:embed="rId39" cstate="print">
+                    <a:blip r:embed="rId36" cstate="print">
                       <a:extLst>
                         <a:ext uri="{28A0092B-C50C-407E-A947-70E740481C1C}">
                           <a14:useLocalDpi xmlns:a14="http://schemas.microsoft.com/office/drawing/2010/main" val="0"/>
@@ -28136,7 +28323,7 @@
                     </pic:cNvPicPr>
                   </pic:nvPicPr>
                   <pic:blipFill>
-                    <a:blip r:embed="rId40">
+                    <a:blip r:embed="rId37">
                       <a:extLst>
                         <a:ext uri="{28A0092B-C50C-407E-A947-70E740481C1C}">
                           <a14:useLocalDpi xmlns:a14="http://schemas.microsoft.com/office/drawing/2010/main" val="0"/>
@@ -28212,7 +28399,7 @@
           <w:lang w:val="en-US"/>
         </w:rPr>
       </w:pPr>
-      <w:bookmarkStart w:id="21" w:name="_Toc195039603"/>
+      <w:bookmarkStart w:id="21" w:name="_Toc195440982"/>
       <w:r>
         <w:rPr>
           <w:lang w:val="en-US"/>
@@ -28258,7 +28445,7 @@
                     </pic:cNvPicPr>
                   </pic:nvPicPr>
                   <pic:blipFill>
-                    <a:blip r:embed="rId41" cstate="print">
+                    <a:blip r:embed="rId38" cstate="print">
                       <a:extLst>
                         <a:ext uri="{28A0092B-C50C-407E-A947-70E740481C1C}">
                           <a14:useLocalDpi xmlns:a14="http://schemas.microsoft.com/office/drawing/2010/main" val="0"/>
@@ -29622,7 +29809,7 @@
                     </pic:cNvPicPr>
                   </pic:nvPicPr>
                   <pic:blipFill>
-                    <a:blip r:embed="rId42">
+                    <a:blip r:embed="rId39">
                       <a:extLst>
                         <a:ext uri="{28A0092B-C50C-407E-A947-70E740481C1C}">
                           <a14:useLocalDpi xmlns:a14="http://schemas.microsoft.com/office/drawing/2010/main" val="0"/>
@@ -29711,7 +29898,7 @@
           <w:lang w:val="en-US"/>
         </w:rPr>
       </w:pPr>
-      <w:bookmarkStart w:id="22" w:name="_Toc195039604"/>
+      <w:bookmarkStart w:id="22" w:name="_Toc195440983"/>
       <w:r>
         <w:rPr>
           <w:lang w:val="en-US"/>
@@ -29948,7 +30135,7 @@
         </w:rPr>
         <w:t xml:space="preserve">: </w:t>
       </w:r>
-      <w:hyperlink r:id="rId43" w:history="1">
+      <w:hyperlink r:id="rId40" w:history="1">
         <w:r>
           <w:rPr>
             <w:rStyle w:val="Hyperlink"/>
@@ -29980,7 +30167,7 @@
           <w:lang w:val="en-US"/>
         </w:rPr>
       </w:pPr>
-      <w:bookmarkStart w:id="23" w:name="_Toc195039605"/>
+      <w:bookmarkStart w:id="23" w:name="_Toc195440984"/>
       <w:r>
         <w:rPr>
           <w:lang w:val="en-US"/>
@@ -30150,7 +30337,7 @@
           <w:lang w:val="en-US"/>
         </w:rPr>
       </w:pPr>
-      <w:bookmarkStart w:id="24" w:name="_Toc195039606"/>
+      <w:bookmarkStart w:id="24" w:name="_Toc195440985"/>
       <w:r>
         <w:rPr>
           <w:lang w:val="en-US"/>
@@ -31441,7 +31628,7 @@
                     </pic:cNvPicPr>
                   </pic:nvPicPr>
                   <pic:blipFill>
-                    <a:blip r:embed="rId44">
+                    <a:blip r:embed="rId41">
                       <a:extLst>
                         <a:ext uri="{28A0092B-C50C-407E-A947-70E740481C1C}">
                           <a14:useLocalDpi xmlns:a14="http://schemas.microsoft.com/office/drawing/2010/main" val="0"/>
@@ -31516,7 +31703,7 @@
           <w:lang w:val="en-US"/>
         </w:rPr>
       </w:pPr>
-      <w:bookmarkStart w:id="25" w:name="_Toc195039607"/>
+      <w:bookmarkStart w:id="25" w:name="_Toc195440986"/>
       <w:r>
         <w:rPr>
           <w:lang w:val="en-US"/>
@@ -31795,7 +31982,7 @@
           <w:lang w:val="en-US"/>
         </w:rPr>
       </w:pPr>
-      <w:bookmarkStart w:id="26" w:name="_Toc195039608"/>
+      <w:bookmarkStart w:id="26" w:name="_Toc195440987"/>
       <w:r>
         <w:rPr>
           <w:lang w:val="en-US"/>
@@ -31921,7 +32108,7 @@
           <w:lang w:val="en-US"/>
         </w:rPr>
       </w:pPr>
-      <w:bookmarkStart w:id="27" w:name="_Toc195039609"/>
+      <w:bookmarkStart w:id="27" w:name="_Toc195440988"/>
       <w:r>
         <w:rPr>
           <w:lang w:val="en-US"/>
@@ -32193,7 +32380,7 @@
                     </pic:cNvPicPr>
                   </pic:nvPicPr>
                   <pic:blipFill>
-                    <a:blip r:embed="rId45">
+                    <a:blip r:embed="rId42">
                       <a:extLst>
                         <a:ext uri="{28A0092B-C50C-407E-A947-70E740481C1C}">
                           <a14:useLocalDpi xmlns:a14="http://schemas.microsoft.com/office/drawing/2010/main" val="0"/>
@@ -32232,7 +32419,7 @@
           <w:lang w:val="en-US"/>
         </w:rPr>
       </w:pPr>
-      <w:bookmarkStart w:id="28" w:name="_Toc195039610"/>
+      <w:bookmarkStart w:id="28" w:name="_Toc195440989"/>
       <w:r>
         <w:rPr>
           <w:lang w:val="en-US"/>
@@ -32372,7 +32559,21 @@
         <w:rPr>
           <w:lang w:val="en-US"/>
         </w:rPr>
-        <w:t xml:space="preserve"> width and height, which are used to calculate the projection matrix and clip planes. For perspective projection there is also a field of view. The values of view, projection, and the clip planes are cached and only updated when required. For the view, this is whenever the position or rotation changes. For the projection and clip planes, this is when the projection type, </w:t>
+        <w:t xml:space="preserve"> width and height, which are used to calculate the projection matrix and clip planes. For perspective projection there is also a field of view. The values of view, projection, and the clip planes are </w:t>
+      </w:r>
+      <w:proofErr w:type="gramStart"/>
+      <w:r>
+        <w:rPr>
+          <w:lang w:val="en-US"/>
+        </w:rPr>
+        <w:t>cached</w:t>
+      </w:r>
+      <w:proofErr w:type="gramEnd"/>
+      <w:r>
+        <w:rPr>
+          <w:lang w:val="en-US"/>
+        </w:rPr>
+        <w:t xml:space="preserve"> and only updated when required. For the view, this is whenever the position or rotation changes. For the projection and clip planes, this is when the projection type, </w:t>
       </w:r>
       <w:proofErr w:type="spellStart"/>
       <w:r>
@@ -32426,7 +32627,7 @@
           <w:lang w:val="en-US"/>
         </w:rPr>
       </w:pPr>
-      <w:bookmarkStart w:id="29" w:name="_Toc195039611"/>
+      <w:bookmarkStart w:id="29" w:name="_Toc195440990"/>
       <w:r>
         <w:rPr>
           <w:lang w:val="en-US"/>
@@ -34474,7 +34675,7 @@
           <w:lang w:val="en-US"/>
         </w:rPr>
       </w:pPr>
-      <w:bookmarkStart w:id="30" w:name="_Toc195039612"/>
+      <w:bookmarkStart w:id="30" w:name="_Toc195440991"/>
       <w:r>
         <w:rPr>
           <w:lang w:val="en-US"/>
@@ -35476,7 +35677,7 @@
                     </pic:cNvPicPr>
                   </pic:nvPicPr>
                   <pic:blipFill>
-                    <a:blip r:embed="rId46">
+                    <a:blip r:embed="rId43">
                       <a:extLst>
                         <a:ext uri="{28A0092B-C50C-407E-A947-70E740481C1C}">
                           <a14:useLocalDpi xmlns:a14="http://schemas.microsoft.com/office/drawing/2010/main" val="0"/>
@@ -35569,7 +35770,7 @@
                     </pic:cNvPicPr>
                   </pic:nvPicPr>
                   <pic:blipFill>
-                    <a:blip r:embed="rId47">
+                    <a:blip r:embed="rId44">
                       <a:extLst>
                         <a:ext uri="{28A0092B-C50C-407E-A947-70E740481C1C}">
                           <a14:useLocalDpi xmlns:a14="http://schemas.microsoft.com/office/drawing/2010/main" val="0"/>
@@ -35631,7 +35832,7 @@
                     </pic:cNvPicPr>
                   </pic:nvPicPr>
                   <pic:blipFill>
-                    <a:blip r:embed="rId48">
+                    <a:blip r:embed="rId45">
                       <a:extLst>
                         <a:ext uri="{28A0092B-C50C-407E-A947-70E740481C1C}">
                           <a14:useLocalDpi xmlns:a14="http://schemas.microsoft.com/office/drawing/2010/main" val="0"/>
@@ -37211,17 +37412,17 @@
           <w:lang w:val="en-US"/>
         </w:rPr>
       </w:pPr>
-      <w:bookmarkStart w:id="33" w:name="_Toc195039613"/>
-      <w:bookmarkStart w:id="34" w:name="_Ref184300688"/>
-      <w:bookmarkStart w:id="35" w:name="_Ref184300698"/>
-      <w:bookmarkStart w:id="36" w:name="_Ref184300719"/>
+      <w:bookmarkStart w:id="33" w:name="_Ref184300688"/>
+      <w:bookmarkStart w:id="34" w:name="_Ref184300698"/>
+      <w:bookmarkStart w:id="35" w:name="_Ref184300719"/>
+      <w:bookmarkStart w:id="36" w:name="_Toc195440992"/>
       <w:r>
         <w:rPr>
           <w:lang w:val="en-US"/>
         </w:rPr>
         <w:t>Console Window</w:t>
       </w:r>
-      <w:bookmarkEnd w:id="33"/>
+      <w:bookmarkEnd w:id="36"/>
     </w:p>
     <w:p>
       <w:pPr>
@@ -40066,10 +40267,10 @@
           <w:lang w:val="en-US"/>
         </w:rPr>
       </w:pPr>
-      <w:bookmarkStart w:id="37" w:name="_Toc195039614"/>
+      <w:bookmarkStart w:id="37" w:name="_Toc195440993"/>
+      <w:bookmarkEnd w:id="33"/>
       <w:bookmarkEnd w:id="34"/>
       <w:bookmarkEnd w:id="35"/>
-      <w:bookmarkEnd w:id="36"/>
       <w:r>
         <w:rPr>
           <w:lang w:val="en-US"/>
@@ -40092,20 +40293,13 @@
         </w:rPr>
         <w:t xml:space="preserve">The demo program of this implementation can also be found on GitHub: </w:t>
       </w:r>
-      <w:hyperlink r:id="rId49" w:history="1">
+      <w:hyperlink r:id="rId46" w:history="1">
         <w:r>
           <w:rPr>
             <w:rStyle w:val="Hyperlink"/>
             <w:lang w:val="en-US"/>
           </w:rPr>
-          <w:t>github.com/Dudeman85</w:t>
-        </w:r>
-        <w:r>
-          <w:rPr>
-            <w:rStyle w:val="Hyperlink"/>
-            <w:lang w:val="en-US"/>
-          </w:rPr>
-          <w:t>/</w:t>
+          <w:t>github.com/Dudeman85/</w:t>
         </w:r>
         <w:proofErr w:type="spellStart"/>
         <w:r>
@@ -40148,10 +40342,10 @@
       </w:pPr>
       <w:r>
         <w:drawing>
-          <wp:inline distT="0" distB="0" distL="0" distR="0" wp14:anchorId="28E75D47" wp14:editId="2C87D1CC">
-            <wp:extent cx="4581592" cy="4752975"/>
-            <wp:effectExtent l="57150" t="76200" r="66675" b="66675"/>
-            <wp:docPr id="1290204801" name="Picture 33" descr="A screenshot of a computer&#10;&#10;AI-generated content may be incorrect."/>
+          <wp:inline distT="0" distB="0" distL="0" distR="0" wp14:anchorId="28E75D47" wp14:editId="77C06EDA">
+            <wp:extent cx="4748921" cy="4926561"/>
+            <wp:effectExtent l="57150" t="76200" r="52070" b="83820"/>
+            <wp:docPr id="1290204801" name="Picture 33"/>
             <wp:cNvGraphicFramePr>
               <a:graphicFrameLocks xmlns:a="http://schemas.openxmlformats.org/drawingml/2006/main" noChangeAspect="1"/>
             </wp:cNvGraphicFramePr>
@@ -40159,13 +40353,13 @@
               <a:graphicData uri="http://schemas.openxmlformats.org/drawingml/2006/picture">
                 <pic:pic xmlns:pic="http://schemas.openxmlformats.org/drawingml/2006/picture">
                   <pic:nvPicPr>
-                    <pic:cNvPr id="1290204801" name="Picture 33" descr="A screenshot of a computer&#10;&#10;AI-generated content may be incorrect."/>
+                    <pic:cNvPr id="1290204801" name="Picture 33"/>
                     <pic:cNvPicPr>
                       <a:picLocks noChangeAspect="1" noChangeArrowheads="1"/>
                     </pic:cNvPicPr>
                   </pic:nvPicPr>
                   <pic:blipFill>
-                    <a:blip r:embed="rId50">
+                    <a:blip r:embed="rId47">
                       <a:extLst>
                         <a:ext uri="{28A0092B-C50C-407E-A947-70E740481C1C}">
                           <a14:useLocalDpi xmlns:a14="http://schemas.microsoft.com/office/drawing/2010/main" val="0"/>
@@ -40179,7 +40373,7 @@
                   <pic:spPr bwMode="auto">
                     <a:xfrm>
                       <a:off x="0" y="0"/>
-                      <a:ext cx="4627730" cy="4800839"/>
+                      <a:ext cx="4748921" cy="4926561"/>
                     </a:xfrm>
                     <a:prstGeom prst="rect">
                       <a:avLst/>
@@ -40240,7 +40434,7 @@
           <w:lang w:val="en-US"/>
         </w:rPr>
       </w:pPr>
-      <w:bookmarkStart w:id="38" w:name="_Toc195039615"/>
+      <w:bookmarkStart w:id="38" w:name="_Toc195440994"/>
       <w:r>
         <w:rPr>
           <w:lang w:val="en-US"/>
@@ -40294,7 +40488,7 @@
         </w:rPr>
         <w:t xml:space="preserve">Available: </w:t>
       </w:r>
-      <w:hyperlink r:id="rId51" w:history="1">
+      <w:hyperlink r:id="rId48" w:history="1">
         <w:r>
           <w:rPr>
             <w:rStyle w:val="Hyperlink"/>
@@ -40531,7 +40725,7 @@
         </w:rPr>
         <w:t xml:space="preserve">Available: </w:t>
       </w:r>
-      <w:hyperlink r:id="rId52" w:history="1">
+      <w:hyperlink r:id="rId49" w:history="1">
         <w:r>
           <w:rPr>
             <w:rStyle w:val="Hyperlink"/>
@@ -40911,7 +41105,7 @@
       <w:r>
         <w:t xml:space="preserve">: </w:t>
       </w:r>
-      <w:hyperlink r:id="rId53" w:history="1">
+      <w:hyperlink r:id="rId50" w:history="1">
         <w:r>
           <w:rPr>
             <w:rStyle w:val="Hyperlink"/>
@@ -40921,7 +41115,7 @@
       </w:hyperlink>
     </w:p>
     <w:sectPr>
-      <w:headerReference w:type="first" r:id="rId54"/>
+      <w:headerReference w:type="first" r:id="rId51"/>
       <w:pgSz w:w="11906" w:h="16838" w:code="9"/>
       <w:pgMar w:top="1134" w:right="851" w:bottom="1418" w:left="2438" w:header="709" w:footer="709" w:gutter="0"/>
       <w:pgNumType w:start="1"/>
@@ -41005,7 +41199,7 @@
           <wp:extent cx="2200275" cy="10744200"/>
           <wp:effectExtent l="0" t="0" r="9525" b="0"/>
           <wp:wrapNone/>
-          <wp:docPr id="6" name="Picture 1"/>
+          <wp:docPr id="597578708" name="Picture 1"/>
           <wp:cNvGraphicFramePr>
             <a:graphicFrameLocks xmlns:a="http://schemas.openxmlformats.org/drawingml/2006/main" noChangeAspect="1"/>
           </wp:cNvGraphicFramePr>
@@ -41062,7 +41256,7 @@
         <wp:inline distT="0" distB="0" distL="0" distR="0" wp14:anchorId="7C14C0ED" wp14:editId="12C235F6">
           <wp:extent cx="647700" cy="647700"/>
           <wp:effectExtent l="0" t="0" r="0" b="0"/>
-          <wp:docPr id="14" name="Kuva 14"/>
+          <wp:docPr id="1603314601" name="Kuva 14"/>
           <wp:cNvGraphicFramePr>
             <a:graphicFrameLocks xmlns:a="http://schemas.openxmlformats.org/drawingml/2006/main" noChangeAspect="1"/>
           </wp:cNvGraphicFramePr>
@@ -41122,7 +41316,7 @@
         <wp:inline distT="0" distB="0" distL="0" distR="0" wp14:anchorId="470966DB" wp14:editId="636A9284">
           <wp:extent cx="647700" cy="647700"/>
           <wp:effectExtent l="0" t="0" r="0" b="0"/>
-          <wp:docPr id="15" name="Kuva 15"/>
+          <wp:docPr id="2008338154" name="Kuva 15"/>
           <wp:cNvGraphicFramePr>
             <a:graphicFrameLocks xmlns:a="http://schemas.openxmlformats.org/drawingml/2006/main" noChangeAspect="1"/>
           </wp:cNvGraphicFramePr>
@@ -41190,56 +41384,6 @@
 </file>
 
 <file path=word/header7.xml><?xml version="1.0" encoding="utf-8"?>
-<w:hdr xmlns:wpc="http://schemas.microsoft.com/office/word/2010/wordprocessingCanvas" xmlns:cx="http://schemas.microsoft.com/office/drawing/2014/chartex" xmlns:cx1="http://schemas.microsoft.com/office/drawing/2015/9/8/chartex" xmlns:cx2="http://schemas.microsoft.com/office/drawing/2015/10/21/chartex" xmlns:cx3="http://schemas.microsoft.com/office/drawing/2016/5/9/chartex" xmlns:cx4="http://schemas.microsoft.com/office/drawing/2016/5/10/chartex" xmlns:cx5="http://schemas.microsoft.com/office/drawing/2016/5/11/chartex" xmlns:cx6="http://schemas.microsoft.com/office/drawing/2016/5/12/chartex" xmlns:cx7="http://schemas.microsoft.com/office/drawing/2016/5/13/chartex" xmlns:cx8="http://schemas.microsoft.com/office/drawing/2016/5/14/chartex" xmlns:mc="http://schemas.openxmlformats.org/markup-compatibility/2006" xmlns:aink="http://schemas.microsoft.com/office/drawing/2016/ink" xmlns:am3d="http://schemas.microsoft.com/office/drawing/2017/model3d" xmlns:o="urn:schemas-microsoft-com:office:office" xmlns:oel="http://schemas.microsoft.com/office/2019/extlst" xmlns:r="http://schemas.openxmlformats.org/officeDocument/2006/relationships" xmlns:m="http://schemas.openxmlformats.org/officeDocument/2006/math" xmlns:v="urn:schemas-microsoft-com:vml" xmlns:wp14="http://schemas.microsoft.com/office/word/2010/wordprocessingDrawing" xmlns:wp="http://schemas.openxmlformats.org/drawingml/2006/wordprocessingDrawing" xmlns:w10="urn:schemas-microsoft-com:office:word" xmlns:w="http://schemas.openxmlformats.org/wordprocessingml/2006/main" xmlns:w14="http://schemas.microsoft.com/office/word/2010/wordml" xmlns:w15="http://schemas.microsoft.com/office/word/2012/wordml" xmlns:w16cex="http://schemas.microsoft.com/office/word/2018/wordml/cex" xmlns:w16cid="http://schemas.microsoft.com/office/word/2016/wordml/cid" xmlns:w16="http://schemas.microsoft.com/office/word/2018/wordml" xmlns:w16du="http://schemas.microsoft.com/office/word/2023/wordml/word16du" xmlns:w16sdtdh="http://schemas.microsoft.com/office/word/2020/wordml/sdtdatahash" xmlns:w16sdtfl="http://schemas.microsoft.com/office/word/2024/wordml/sdtformatlock" xmlns:w16se="http://schemas.microsoft.com/office/word/2015/wordml/symex" xmlns:wpg="http://schemas.microsoft.com/office/word/2010/wordprocessingGroup" xmlns:wpi="http://schemas.microsoft.com/office/word/2010/wordprocessingInk" xmlns:wne="http://schemas.microsoft.com/office/word/2006/wordml" xmlns:wps="http://schemas.microsoft.com/office/word/2010/wordprocessingShape" mc:Ignorable="w14 w15 w16se w16cid w16 w16cex w16sdtdh w16sdtfl w16du wp14">
-  <w:sdt>
-    <w:sdtPr>
-      <w:id w:val="987515687"/>
-      <w:docPartObj>
-        <w:docPartGallery w:val="Page Numbers (Top of Page)"/>
-        <w:docPartUnique/>
-      </w:docPartObj>
-    </w:sdtPr>
-    <w:sdtContent>
-      <w:p>
-        <w:pPr>
-          <w:pStyle w:val="Header"/>
-          <w:jc w:val="right"/>
-        </w:pPr>
-        <w:r>
-          <w:fldChar w:fldCharType="begin"/>
-        </w:r>
-        <w:r>
-          <w:instrText>PAGE   \* MERGEFORMAT</w:instrText>
-        </w:r>
-        <w:r>
-          <w:fldChar w:fldCharType="separate"/>
-        </w:r>
-        <w:r>
-          <w:rPr>
-            <w:noProof/>
-          </w:rPr>
-          <w:t>13</w:t>
-        </w:r>
-        <w:r>
-          <w:fldChar w:fldCharType="end"/>
-        </w:r>
-      </w:p>
-    </w:sdtContent>
-  </w:sdt>
-</w:hdr>
-</file>
-
-<file path=word/header8.xml><?xml version="1.0" encoding="utf-8"?>
-<w:hdr xmlns:wpc="http://schemas.microsoft.com/office/word/2010/wordprocessingCanvas" xmlns:cx="http://schemas.microsoft.com/office/drawing/2014/chartex" xmlns:cx1="http://schemas.microsoft.com/office/drawing/2015/9/8/chartex" xmlns:cx2="http://schemas.microsoft.com/office/drawing/2015/10/21/chartex" xmlns:cx3="http://schemas.microsoft.com/office/drawing/2016/5/9/chartex" xmlns:cx4="http://schemas.microsoft.com/office/drawing/2016/5/10/chartex" xmlns:cx5="http://schemas.microsoft.com/office/drawing/2016/5/11/chartex" xmlns:cx6="http://schemas.microsoft.com/office/drawing/2016/5/12/chartex" xmlns:cx7="http://schemas.microsoft.com/office/drawing/2016/5/13/chartex" xmlns:cx8="http://schemas.microsoft.com/office/drawing/2016/5/14/chartex" xmlns:mc="http://schemas.openxmlformats.org/markup-compatibility/2006" xmlns:aink="http://schemas.microsoft.com/office/drawing/2016/ink" xmlns:am3d="http://schemas.microsoft.com/office/drawing/2017/model3d" xmlns:o="urn:schemas-microsoft-com:office:office" xmlns:oel="http://schemas.microsoft.com/office/2019/extlst" xmlns:r="http://schemas.openxmlformats.org/officeDocument/2006/relationships" xmlns:m="http://schemas.openxmlformats.org/officeDocument/2006/math" xmlns:v="urn:schemas-microsoft-com:vml" xmlns:wp14="http://schemas.microsoft.com/office/word/2010/wordprocessingDrawing" xmlns:wp="http://schemas.openxmlformats.org/drawingml/2006/wordprocessingDrawing" xmlns:w10="urn:schemas-microsoft-com:office:word" xmlns:w="http://schemas.openxmlformats.org/wordprocessingml/2006/main" xmlns:w14="http://schemas.microsoft.com/office/word/2010/wordml" xmlns:w15="http://schemas.microsoft.com/office/word/2012/wordml" xmlns:w16cex="http://schemas.microsoft.com/office/word/2018/wordml/cex" xmlns:w16cid="http://schemas.microsoft.com/office/word/2016/wordml/cid" xmlns:w16="http://schemas.microsoft.com/office/word/2018/wordml" xmlns:w16du="http://schemas.microsoft.com/office/word/2023/wordml/word16du" xmlns:w16sdtdh="http://schemas.microsoft.com/office/word/2020/wordml/sdtdatahash" xmlns:w16sdtfl="http://schemas.microsoft.com/office/word/2024/wordml/sdtformatlock" xmlns:w16se="http://schemas.microsoft.com/office/word/2015/wordml/symex" xmlns:wpg="http://schemas.microsoft.com/office/word/2010/wordprocessingGroup" xmlns:wpi="http://schemas.microsoft.com/office/word/2010/wordprocessingInk" xmlns:wne="http://schemas.microsoft.com/office/word/2006/wordml" xmlns:wps="http://schemas.microsoft.com/office/word/2010/wordprocessingShape" mc:Ignorable="w14 w15 w16se w16cid w16 w16cex w16sdtdh w16sdtfl w16du wp14">
-  <w:p>
-    <w:pPr>
-      <w:pStyle w:val="Header"/>
-    </w:pPr>
-  </w:p>
-</w:hdr>
-</file>
-
-<file path=word/header9.xml><?xml version="1.0" encoding="utf-8"?>
 <w:hdr xmlns:wpc="http://schemas.microsoft.com/office/word/2010/wordprocessingCanvas" xmlns:cx="http://schemas.microsoft.com/office/drawing/2014/chartex" xmlns:cx1="http://schemas.microsoft.com/office/drawing/2015/9/8/chartex" xmlns:cx2="http://schemas.microsoft.com/office/drawing/2015/10/21/chartex" xmlns:cx3="http://schemas.microsoft.com/office/drawing/2016/5/9/chartex" xmlns:cx4="http://schemas.microsoft.com/office/drawing/2016/5/10/chartex" xmlns:cx5="http://schemas.microsoft.com/office/drawing/2016/5/11/chartex" xmlns:cx6="http://schemas.microsoft.com/office/drawing/2016/5/12/chartex" xmlns:cx7="http://schemas.microsoft.com/office/drawing/2016/5/13/chartex" xmlns:cx8="http://schemas.microsoft.com/office/drawing/2016/5/14/chartex" xmlns:mc="http://schemas.openxmlformats.org/markup-compatibility/2006" xmlns:aink="http://schemas.microsoft.com/office/drawing/2016/ink" xmlns:am3d="http://schemas.microsoft.com/office/drawing/2017/model3d" xmlns:o="urn:schemas-microsoft-com:office:office" xmlns:oel="http://schemas.microsoft.com/office/2019/extlst" xmlns:r="http://schemas.openxmlformats.org/officeDocument/2006/relationships" xmlns:m="http://schemas.openxmlformats.org/officeDocument/2006/math" xmlns:v="urn:schemas-microsoft-com:vml" xmlns:wp14="http://schemas.microsoft.com/office/word/2010/wordprocessingDrawing" xmlns:wp="http://schemas.openxmlformats.org/drawingml/2006/wordprocessingDrawing" xmlns:w10="urn:schemas-microsoft-com:office:word" xmlns:w="http://schemas.openxmlformats.org/wordprocessingml/2006/main" xmlns:w14="http://schemas.microsoft.com/office/word/2010/wordml" xmlns:w15="http://schemas.microsoft.com/office/word/2012/wordml" xmlns:w16cex="http://schemas.microsoft.com/office/word/2018/wordml/cex" xmlns:w16cid="http://schemas.microsoft.com/office/word/2016/wordml/cid" xmlns:w16="http://schemas.microsoft.com/office/word/2018/wordml" xmlns:w16du="http://schemas.microsoft.com/office/word/2023/wordml/word16du" xmlns:w16sdtdh="http://schemas.microsoft.com/office/word/2020/wordml/sdtdatahash" xmlns:w16sdtfl="http://schemas.microsoft.com/office/word/2024/wordml/sdtformatlock" xmlns:w16se="http://schemas.microsoft.com/office/word/2015/wordml/symex" xmlns:wpg="http://schemas.microsoft.com/office/word/2010/wordprocessingGroup" xmlns:wpi="http://schemas.microsoft.com/office/word/2010/wordprocessingInk" xmlns:wne="http://schemas.microsoft.com/office/word/2006/wordml" xmlns:wps="http://schemas.microsoft.com/office/word/2010/wordprocessingShape" mc:Ignorable="w14 w15 w16se w16cid w16 w16cex w16sdtdh w16sdtfl w16du wp14">
   <w:p>
     <w:pPr>
@@ -44945,6 +45089,7 @@
   <w:style w:type="character" w:default="1" w:styleId="DefaultParagraphFont">
     <w:name w:val="Default Paragraph Font"/>
     <w:uiPriority w:val="1"/>
+    <w:semiHidden/>
     <w:unhideWhenUsed/>
   </w:style>
   <w:style w:type="table" w:default="1" w:styleId="TableNormal">

</xml_diff>

<commit_message>
(Paper) Added some pictures
</commit_message>
<xml_diff>
--- a/doc/Rasterization and Rendering in a Console.docx
+++ b/doc/Rasterization and Rendering in a Console.docx
@@ -255,6 +255,7 @@
         </w:rPr>
       </w:pPr>
       <w:bookmarkStart w:id="0" w:name="_Toc400319904"/>
+      <w:proofErr w:type="spellStart"/>
       <w:r>
         <w:rPr>
           <w:lang w:val="en-US"/>
@@ -262,6 +263,7 @@
         <w:lastRenderedPageBreak/>
         <w:t>Tiivistelmä</w:t>
       </w:r>
+      <w:proofErr w:type="spellEnd"/>
     </w:p>
     <w:p>
       <w:pPr>
@@ -270,13 +272,23 @@
           <w:lang w:val="en-US"/>
         </w:rPr>
       </w:pPr>
+      <w:proofErr w:type="spellStart"/>
       <w:r>
         <w:rPr>
           <w:b/>
           <w:bCs/>
           <w:lang w:val="en-US"/>
         </w:rPr>
-        <w:t>Tekijä(t)</w:t>
+        <w:t>Tekijä</w:t>
+      </w:r>
+      <w:proofErr w:type="spellEnd"/>
+      <w:r>
+        <w:rPr>
+          <w:b/>
+          <w:bCs/>
+          <w:lang w:val="en-US"/>
+        </w:rPr>
+        <w:t>(t)</w:t>
       </w:r>
       <w:r>
         <w:rPr>
@@ -298,20 +310,48 @@
           <w:lang w:val="en-US"/>
         </w:rPr>
       </w:pPr>
+      <w:proofErr w:type="spellStart"/>
       <w:r>
         <w:rPr>
           <w:b/>
           <w:bCs/>
           <w:lang w:val="en-US"/>
         </w:rPr>
-        <w:t xml:space="preserve">Työn nimi: </w:t>
-      </w:r>
+        <w:t>Työn</w:t>
+      </w:r>
+      <w:proofErr w:type="spellEnd"/>
       <w:r>
         <w:rPr>
           <w:b/>
           <w:bCs/>
           <w:lang w:val="en-US"/>
         </w:rPr>
+        <w:t xml:space="preserve"> </w:t>
+      </w:r>
+      <w:proofErr w:type="spellStart"/>
+      <w:r>
+        <w:rPr>
+          <w:b/>
+          <w:bCs/>
+          <w:lang w:val="en-US"/>
+        </w:rPr>
+        <w:t>nimi</w:t>
+      </w:r>
+      <w:proofErr w:type="spellEnd"/>
+      <w:r>
+        <w:rPr>
+          <w:b/>
+          <w:bCs/>
+          <w:lang w:val="en-US"/>
+        </w:rPr>
+        <w:t xml:space="preserve">: </w:t>
+      </w:r>
+      <w:r>
+        <w:rPr>
+          <w:b/>
+          <w:bCs/>
+          <w:lang w:val="en-US"/>
+        </w:rPr>
         <w:t xml:space="preserve">TODO: pick one: </w:t>
       </w:r>
       <w:r>
@@ -365,13 +405,23 @@
           <w:lang w:val="en-US"/>
         </w:rPr>
       </w:pPr>
+      <w:proofErr w:type="spellStart"/>
       <w:r>
         <w:rPr>
           <w:b/>
           <w:bCs/>
           <w:lang w:val="en-US"/>
         </w:rPr>
-        <w:t xml:space="preserve">Asiasanat: </w:t>
+        <w:t>Asiasanat</w:t>
+      </w:r>
+      <w:proofErr w:type="spellEnd"/>
+      <w:r>
+        <w:rPr>
+          <w:b/>
+          <w:bCs/>
+          <w:lang w:val="en-US"/>
+        </w:rPr>
+        <w:t xml:space="preserve">: </w:t>
       </w:r>
       <w:r>
         <w:rPr>
@@ -385,25 +435,7 @@
         <w:pStyle w:val="Tiivistelmntyyli"/>
       </w:pPr>
       <w:r>
-        <w:t xml:space="preserve">Tässä </w:t>
-      </w:r>
-      <w:r>
-        <w:t>työssä</w:t>
-      </w:r>
-      <w:r>
-        <w:t xml:space="preserve"> käsiteltiin 3D-</w:t>
-      </w:r>
-      <w:r>
-        <w:t>maailman</w:t>
-      </w:r>
-      <w:r>
-        <w:t xml:space="preserve"> renderöinnin perustekniikoita ja selitettiin niitä pseudokoodi esimerk</w:t>
-      </w:r>
-      <w:r>
-        <w:t>kien avulla</w:t>
-      </w:r>
-      <w:r>
-        <w:t>. Näihin tekniikoihin sisältyi viiva- ja kolmiorasterointi, 3D-mallit, 3D-muunnokset</w:t>
+        <w:t>Tässä työssä käsiteltiin 3D-maailman renderöinnin perustekniikoita ja selitettiin niitä pseudokoodi esimerkkien avulla. Näihin tekniikoihin sisältyi viiva- ja kolmiorasterointi, 3D-mallit, 3D-muunnokset</w:t>
       </w:r>
       <w:r>
         <w:t xml:space="preserve"> matriisien avulla</w:t>
@@ -440,9 +472,11 @@
       <w:r>
         <w:t xml:space="preserve"> myös näiden tekniikoiden ja algoritmien toteutusta C++:</w:t>
       </w:r>
+      <w:proofErr w:type="spellStart"/>
       <w:r>
         <w:t>lla</w:t>
       </w:r>
+      <w:proofErr w:type="spellEnd"/>
       <w:r>
         <w:t xml:space="preserve">. </w:t>
       </w:r>
@@ -456,11 +490,16 @@
         <w:t>i</w:t>
       </w:r>
       <w:r>
-        <w:t xml:space="preserve"> käsitel</w:t>
+        <w:t xml:space="preserve"> </w:t>
+      </w:r>
+      <w:proofErr w:type="spellStart"/>
+      <w:r>
+        <w:t>käsitel</w:t>
       </w:r>
       <w:r>
         <w:t>teet</w:t>
       </w:r>
+      <w:proofErr w:type="spellEnd"/>
       <w:r>
         <w:t xml:space="preserve"> tekniikat toimivaksi 3D-renderöintimoottoriksi, jo</w:t>
       </w:r>
@@ -667,7 +706,21 @@
         <w:rPr>
           <w:lang w:val="en-US"/>
         </w:rPr>
-        <w:t xml:space="preserve"> using matrices, simulating a camera with view and perspective projections, optimizations through surface culling and clipping, depth buffering, texturing, and basic shading. </w:t>
+        <w:t xml:space="preserve"> using matrices, simulating a camera with view and perspective projections, optimizations through surface culling and clipping, depth buffering, </w:t>
+      </w:r>
+      <w:proofErr w:type="gramStart"/>
+      <w:r>
+        <w:rPr>
+          <w:lang w:val="en-US"/>
+        </w:rPr>
+        <w:t>texturing</w:t>
+      </w:r>
+      <w:proofErr w:type="gramEnd"/>
+      <w:r>
+        <w:rPr>
+          <w:lang w:val="en-US"/>
+        </w:rPr>
+        <w:t xml:space="preserve">, and basic shading. </w:t>
       </w:r>
     </w:p>
     <w:p>
@@ -704,7 +757,21 @@
         <w:rPr>
           <w:lang w:val="en-US"/>
         </w:rPr>
-        <w:t xml:space="preserve"> goes over an implementation of these techniques and algorithms in C++. This implementation </w:t>
+        <w:t xml:space="preserve"> goes over </w:t>
+      </w:r>
+      <w:proofErr w:type="gramStart"/>
+      <w:r>
+        <w:rPr>
+          <w:lang w:val="en-US"/>
+        </w:rPr>
+        <w:t>an</w:t>
+      </w:r>
+      <w:proofErr w:type="gramEnd"/>
+      <w:r>
+        <w:rPr>
+          <w:lang w:val="en-US"/>
+        </w:rPr>
+        <w:t xml:space="preserve"> implementation of these techniques and algorithms in C++. This implementation </w:t>
       </w:r>
       <w:r>
         <w:rPr>
@@ -810,7 +877,7 @@
             </w:rPr>
             <w:fldChar w:fldCharType="separate"/>
           </w:r>
-          <w:hyperlink w:anchor="_Toc195440966" w:history="1">
+          <w:hyperlink w:anchor="_Toc196495325" w:history="1">
             <w:r>
               <w:rPr>
                 <w:rStyle w:val="Hyperlink"/>
@@ -855,7 +922,7 @@
                 <w:noProof/>
                 <w:webHidden/>
               </w:rPr>
-              <w:instrText xml:space="preserve"> PAGEREF _Toc195440966 \h </w:instrText>
+              <w:instrText xml:space="preserve"> PAGEREF _Toc196495325 \h </w:instrText>
             </w:r>
             <w:r>
               <w:rPr>
@@ -898,7 +965,7 @@
               <w14:ligatures w14:val="standardContextual"/>
             </w:rPr>
           </w:pPr>
-          <w:hyperlink w:anchor="_Toc195440967" w:history="1">
+          <w:hyperlink w:anchor="_Toc196495326" w:history="1">
             <w:r>
               <w:rPr>
                 <w:rStyle w:val="Hyperlink"/>
@@ -945,7 +1012,7 @@
                 <w:noProof/>
                 <w:webHidden/>
               </w:rPr>
-              <w:instrText xml:space="preserve"> PAGEREF _Toc195440967 \h </w:instrText>
+              <w:instrText xml:space="preserve"> PAGEREF _Toc196495326 \h </w:instrText>
             </w:r>
             <w:r>
               <w:rPr>
@@ -991,7 +1058,7 @@
               <w14:ligatures w14:val="standardContextual"/>
             </w:rPr>
           </w:pPr>
-          <w:hyperlink w:anchor="_Toc195440968" w:history="1">
+          <w:hyperlink w:anchor="_Toc196495327" w:history="1">
             <w:r>
               <w:rPr>
                 <w:rStyle w:val="Hyperlink"/>
@@ -1037,7 +1104,7 @@
                 <w:noProof/>
                 <w:webHidden/>
               </w:rPr>
-              <w:instrText xml:space="preserve"> PAGEREF _Toc195440968 \h </w:instrText>
+              <w:instrText xml:space="preserve"> PAGEREF _Toc196495327 \h </w:instrText>
             </w:r>
             <w:r>
               <w:rPr>
@@ -1083,7 +1150,7 @@
               <w14:ligatures w14:val="standardContextual"/>
             </w:rPr>
           </w:pPr>
-          <w:hyperlink w:anchor="_Toc195440969" w:history="1">
+          <w:hyperlink w:anchor="_Toc196495328" w:history="1">
             <w:r>
               <w:rPr>
                 <w:rStyle w:val="Hyperlink"/>
@@ -1129,7 +1196,7 @@
                 <w:noProof/>
                 <w:webHidden/>
               </w:rPr>
-              <w:instrText xml:space="preserve"> PAGEREF _Toc195440969 \h </w:instrText>
+              <w:instrText xml:space="preserve"> PAGEREF _Toc196495328 \h </w:instrText>
             </w:r>
             <w:r>
               <w:rPr>
@@ -1175,7 +1242,7 @@
               <w14:ligatures w14:val="standardContextual"/>
             </w:rPr>
           </w:pPr>
-          <w:hyperlink w:anchor="_Toc195440970" w:history="1">
+          <w:hyperlink w:anchor="_Toc196495329" w:history="1">
             <w:r>
               <w:rPr>
                 <w:rStyle w:val="Hyperlink"/>
@@ -1221,7 +1288,7 @@
                 <w:noProof/>
                 <w:webHidden/>
               </w:rPr>
-              <w:instrText xml:space="preserve"> PAGEREF _Toc195440970 \h </w:instrText>
+              <w:instrText xml:space="preserve"> PAGEREF _Toc196495329 \h </w:instrText>
             </w:r>
             <w:r>
               <w:rPr>
@@ -1268,7 +1335,7 @@
               <w14:ligatures w14:val="standardContextual"/>
             </w:rPr>
           </w:pPr>
-          <w:hyperlink w:anchor="_Toc195440971" w:history="1">
+          <w:hyperlink w:anchor="_Toc196495330" w:history="1">
             <w:r>
               <w:rPr>
                 <w:rStyle w:val="Hyperlink"/>
@@ -1315,7 +1382,7 @@
                 <w:noProof/>
                 <w:webHidden/>
               </w:rPr>
-              <w:instrText xml:space="preserve"> PAGEREF _Toc195440971 \h </w:instrText>
+              <w:instrText xml:space="preserve"> PAGEREF _Toc196495330 \h </w:instrText>
             </w:r>
             <w:r>
               <w:rPr>
@@ -1362,7 +1429,7 @@
               <w14:ligatures w14:val="standardContextual"/>
             </w:rPr>
           </w:pPr>
-          <w:hyperlink w:anchor="_Toc195440972" w:history="1">
+          <w:hyperlink w:anchor="_Toc196495331" w:history="1">
             <w:r>
               <w:rPr>
                 <w:rStyle w:val="Hyperlink"/>
@@ -1409,7 +1476,7 @@
                 <w:noProof/>
                 <w:webHidden/>
               </w:rPr>
-              <w:instrText xml:space="preserve"> PAGEREF _Toc195440972 \h </w:instrText>
+              <w:instrText xml:space="preserve"> PAGEREF _Toc196495331 \h </w:instrText>
             </w:r>
             <w:r>
               <w:rPr>
@@ -1455,7 +1522,7 @@
               <w14:ligatures w14:val="standardContextual"/>
             </w:rPr>
           </w:pPr>
-          <w:hyperlink w:anchor="_Toc195440973" w:history="1">
+          <w:hyperlink w:anchor="_Toc196495332" w:history="1">
             <w:r>
               <w:rPr>
                 <w:rStyle w:val="Hyperlink"/>
@@ -1501,7 +1568,7 @@
                 <w:noProof/>
                 <w:webHidden/>
               </w:rPr>
-              <w:instrText xml:space="preserve"> PAGEREF _Toc195440973 \h </w:instrText>
+              <w:instrText xml:space="preserve"> PAGEREF _Toc196495332 \h </w:instrText>
             </w:r>
             <w:r>
               <w:rPr>
@@ -1548,7 +1615,7 @@
               <w14:ligatures w14:val="standardContextual"/>
             </w:rPr>
           </w:pPr>
-          <w:hyperlink w:anchor="_Toc195440974" w:history="1">
+          <w:hyperlink w:anchor="_Toc196495333" w:history="1">
             <w:r>
               <w:rPr>
                 <w:rStyle w:val="Hyperlink"/>
@@ -1595,7 +1662,7 @@
                 <w:noProof/>
                 <w:webHidden/>
               </w:rPr>
-              <w:instrText xml:space="preserve"> PAGEREF _Toc195440974 \h </w:instrText>
+              <w:instrText xml:space="preserve"> PAGEREF _Toc196495333 \h </w:instrText>
             </w:r>
             <w:r>
               <w:rPr>
@@ -1642,7 +1709,7 @@
               <w14:ligatures w14:val="standardContextual"/>
             </w:rPr>
           </w:pPr>
-          <w:hyperlink w:anchor="_Toc195440975" w:history="1">
+          <w:hyperlink w:anchor="_Toc196495334" w:history="1">
             <w:r>
               <w:rPr>
                 <w:rStyle w:val="Hyperlink"/>
@@ -1689,7 +1756,7 @@
                 <w:noProof/>
                 <w:webHidden/>
               </w:rPr>
-              <w:instrText xml:space="preserve"> PAGEREF _Toc195440975 \h </w:instrText>
+              <w:instrText xml:space="preserve"> PAGEREF _Toc196495334 \h </w:instrText>
             </w:r>
             <w:r>
               <w:rPr>
@@ -1736,7 +1803,7 @@
               <w14:ligatures w14:val="standardContextual"/>
             </w:rPr>
           </w:pPr>
-          <w:hyperlink w:anchor="_Toc195440976" w:history="1">
+          <w:hyperlink w:anchor="_Toc196495335" w:history="1">
             <w:r>
               <w:rPr>
                 <w:rStyle w:val="Hyperlink"/>
@@ -1783,7 +1850,7 @@
                 <w:noProof/>
                 <w:webHidden/>
               </w:rPr>
-              <w:instrText xml:space="preserve"> PAGEREF _Toc195440976 \h </w:instrText>
+              <w:instrText xml:space="preserve"> PAGEREF _Toc196495335 \h </w:instrText>
             </w:r>
             <w:r>
               <w:rPr>
@@ -1830,7 +1897,7 @@
               <w14:ligatures w14:val="standardContextual"/>
             </w:rPr>
           </w:pPr>
-          <w:hyperlink w:anchor="_Toc195440977" w:history="1">
+          <w:hyperlink w:anchor="_Toc196495336" w:history="1">
             <w:r>
               <w:rPr>
                 <w:rStyle w:val="Hyperlink"/>
@@ -1877,7 +1944,7 @@
                 <w:noProof/>
                 <w:webHidden/>
               </w:rPr>
-              <w:instrText xml:space="preserve"> PAGEREF _Toc195440977 \h </w:instrText>
+              <w:instrText xml:space="preserve"> PAGEREF _Toc196495336 \h </w:instrText>
             </w:r>
             <w:r>
               <w:rPr>
@@ -1924,7 +1991,7 @@
               <w14:ligatures w14:val="standardContextual"/>
             </w:rPr>
           </w:pPr>
-          <w:hyperlink w:anchor="_Toc195440978" w:history="1">
+          <w:hyperlink w:anchor="_Toc196495337" w:history="1">
             <w:r>
               <w:rPr>
                 <w:rStyle w:val="Hyperlink"/>
@@ -1971,7 +2038,7 @@
                 <w:noProof/>
                 <w:webHidden/>
               </w:rPr>
-              <w:instrText xml:space="preserve"> PAGEREF _Toc195440978 \h </w:instrText>
+              <w:instrText xml:space="preserve"> PAGEREF _Toc196495337 \h </w:instrText>
             </w:r>
             <w:r>
               <w:rPr>
@@ -2018,7 +2085,7 @@
               <w14:ligatures w14:val="standardContextual"/>
             </w:rPr>
           </w:pPr>
-          <w:hyperlink w:anchor="_Toc195440979" w:history="1">
+          <w:hyperlink w:anchor="_Toc196495338" w:history="1">
             <w:r>
               <w:rPr>
                 <w:rStyle w:val="Hyperlink"/>
@@ -2065,7 +2132,7 @@
                 <w:noProof/>
                 <w:webHidden/>
               </w:rPr>
-              <w:instrText xml:space="preserve"> PAGEREF _Toc195440979 \h </w:instrText>
+              <w:instrText xml:space="preserve"> PAGEREF _Toc196495338 \h </w:instrText>
             </w:r>
             <w:r>
               <w:rPr>
@@ -2112,7 +2179,7 @@
               <w14:ligatures w14:val="standardContextual"/>
             </w:rPr>
           </w:pPr>
-          <w:hyperlink w:anchor="_Toc195440980" w:history="1">
+          <w:hyperlink w:anchor="_Toc196495339" w:history="1">
             <w:r>
               <w:rPr>
                 <w:rStyle w:val="Hyperlink"/>
@@ -2159,7 +2226,7 @@
                 <w:noProof/>
                 <w:webHidden/>
               </w:rPr>
-              <w:instrText xml:space="preserve"> PAGEREF _Toc195440980 \h </w:instrText>
+              <w:instrText xml:space="preserve"> PAGEREF _Toc196495339 \h </w:instrText>
             </w:r>
             <w:r>
               <w:rPr>
@@ -2205,7 +2272,7 @@
               <w14:ligatures w14:val="standardContextual"/>
             </w:rPr>
           </w:pPr>
-          <w:hyperlink w:anchor="_Toc195440981" w:history="1">
+          <w:hyperlink w:anchor="_Toc196495340" w:history="1">
             <w:r>
               <w:rPr>
                 <w:rStyle w:val="Hyperlink"/>
@@ -2251,7 +2318,7 @@
                 <w:noProof/>
                 <w:webHidden/>
               </w:rPr>
-              <w:instrText xml:space="preserve"> PAGEREF _Toc195440981 \h </w:instrText>
+              <w:instrText xml:space="preserve"> PAGEREF _Toc196495340 \h </w:instrText>
             </w:r>
             <w:r>
               <w:rPr>
@@ -2297,7 +2364,7 @@
               <w14:ligatures w14:val="standardContextual"/>
             </w:rPr>
           </w:pPr>
-          <w:hyperlink w:anchor="_Toc195440982" w:history="1">
+          <w:hyperlink w:anchor="_Toc196495341" w:history="1">
             <w:r>
               <w:rPr>
                 <w:rStyle w:val="Hyperlink"/>
@@ -2343,7 +2410,7 @@
                 <w:noProof/>
                 <w:webHidden/>
               </w:rPr>
-              <w:instrText xml:space="preserve"> PAGEREF _Toc195440982 \h </w:instrText>
+              <w:instrText xml:space="preserve"> PAGEREF _Toc196495341 \h </w:instrText>
             </w:r>
             <w:r>
               <w:rPr>
@@ -2386,7 +2453,7 @@
               <w14:ligatures w14:val="standardContextual"/>
             </w:rPr>
           </w:pPr>
-          <w:hyperlink w:anchor="_Toc195440983" w:history="1">
+          <w:hyperlink w:anchor="_Toc196495342" w:history="1">
             <w:r>
               <w:rPr>
                 <w:rStyle w:val="Hyperlink"/>
@@ -2433,7 +2500,7 @@
                 <w:noProof/>
                 <w:webHidden/>
               </w:rPr>
-              <w:instrText xml:space="preserve"> PAGEREF _Toc195440983 \h </w:instrText>
+              <w:instrText xml:space="preserve"> PAGEREF _Toc196495342 \h </w:instrText>
             </w:r>
             <w:r>
               <w:rPr>
@@ -2479,7 +2546,7 @@
               <w14:ligatures w14:val="standardContextual"/>
             </w:rPr>
           </w:pPr>
-          <w:hyperlink w:anchor="_Toc195440984" w:history="1">
+          <w:hyperlink w:anchor="_Toc196495343" w:history="1">
             <w:r>
               <w:rPr>
                 <w:rStyle w:val="Hyperlink"/>
@@ -2525,7 +2592,7 @@
                 <w:noProof/>
                 <w:webHidden/>
               </w:rPr>
-              <w:instrText xml:space="preserve"> PAGEREF _Toc195440984 \h </w:instrText>
+              <w:instrText xml:space="preserve"> PAGEREF _Toc196495343 \h </w:instrText>
             </w:r>
             <w:r>
               <w:rPr>
@@ -2571,7 +2638,7 @@
               <w14:ligatures w14:val="standardContextual"/>
             </w:rPr>
           </w:pPr>
-          <w:hyperlink w:anchor="_Toc195440985" w:history="1">
+          <w:hyperlink w:anchor="_Toc196495344" w:history="1">
             <w:r>
               <w:rPr>
                 <w:rStyle w:val="Hyperlink"/>
@@ -2617,7 +2684,7 @@
                 <w:noProof/>
                 <w:webHidden/>
               </w:rPr>
-              <w:instrText xml:space="preserve"> PAGEREF _Toc195440985 \h </w:instrText>
+              <w:instrText xml:space="preserve"> PAGEREF _Toc196495344 \h </w:instrText>
             </w:r>
             <w:r>
               <w:rPr>
@@ -2663,7 +2730,7 @@
               <w14:ligatures w14:val="standardContextual"/>
             </w:rPr>
           </w:pPr>
-          <w:hyperlink w:anchor="_Toc195440986" w:history="1">
+          <w:hyperlink w:anchor="_Toc196495345" w:history="1">
             <w:r>
               <w:rPr>
                 <w:rStyle w:val="Hyperlink"/>
@@ -2709,7 +2776,7 @@
                 <w:noProof/>
                 <w:webHidden/>
               </w:rPr>
-              <w:instrText xml:space="preserve"> PAGEREF _Toc195440986 \h </w:instrText>
+              <w:instrText xml:space="preserve"> PAGEREF _Toc196495345 \h </w:instrText>
             </w:r>
             <w:r>
               <w:rPr>
@@ -2756,7 +2823,7 @@
               <w14:ligatures w14:val="standardContextual"/>
             </w:rPr>
           </w:pPr>
-          <w:hyperlink w:anchor="_Toc195440987" w:history="1">
+          <w:hyperlink w:anchor="_Toc196495346" w:history="1">
             <w:r>
               <w:rPr>
                 <w:rStyle w:val="Hyperlink"/>
@@ -2803,7 +2870,7 @@
                 <w:noProof/>
                 <w:webHidden/>
               </w:rPr>
-              <w:instrText xml:space="preserve"> PAGEREF _Toc195440987 \h </w:instrText>
+              <w:instrText xml:space="preserve"> PAGEREF _Toc196495346 \h </w:instrText>
             </w:r>
             <w:r>
               <w:rPr>
@@ -2850,7 +2917,7 @@
               <w14:ligatures w14:val="standardContextual"/>
             </w:rPr>
           </w:pPr>
-          <w:hyperlink w:anchor="_Toc195440988" w:history="1">
+          <w:hyperlink w:anchor="_Toc196495347" w:history="1">
             <w:r>
               <w:rPr>
                 <w:rStyle w:val="Hyperlink"/>
@@ -2897,7 +2964,7 @@
                 <w:noProof/>
                 <w:webHidden/>
               </w:rPr>
-              <w:instrText xml:space="preserve"> PAGEREF _Toc195440988 \h </w:instrText>
+              <w:instrText xml:space="preserve"> PAGEREF _Toc196495347 \h </w:instrText>
             </w:r>
             <w:r>
               <w:rPr>
@@ -2944,7 +3011,7 @@
               <w14:ligatures w14:val="standardContextual"/>
             </w:rPr>
           </w:pPr>
-          <w:hyperlink w:anchor="_Toc195440989" w:history="1">
+          <w:hyperlink w:anchor="_Toc196495348" w:history="1">
             <w:r>
               <w:rPr>
                 <w:rStyle w:val="Hyperlink"/>
@@ -2991,7 +3058,7 @@
                 <w:noProof/>
                 <w:webHidden/>
               </w:rPr>
-              <w:instrText xml:space="preserve"> PAGEREF _Toc195440989 \h </w:instrText>
+              <w:instrText xml:space="preserve"> PAGEREF _Toc196495348 \h </w:instrText>
             </w:r>
             <w:r>
               <w:rPr>
@@ -3038,7 +3105,7 @@
               <w14:ligatures w14:val="standardContextual"/>
             </w:rPr>
           </w:pPr>
-          <w:hyperlink w:anchor="_Toc195440990" w:history="1">
+          <w:hyperlink w:anchor="_Toc196495349" w:history="1">
             <w:r>
               <w:rPr>
                 <w:rStyle w:val="Hyperlink"/>
@@ -3085,7 +3152,7 @@
                 <w:noProof/>
                 <w:webHidden/>
               </w:rPr>
-              <w:instrText xml:space="preserve"> PAGEREF _Toc195440990 \h </w:instrText>
+              <w:instrText xml:space="preserve"> PAGEREF _Toc196495349 \h </w:instrText>
             </w:r>
             <w:r>
               <w:rPr>
@@ -3132,7 +3199,7 @@
               <w14:ligatures w14:val="standardContextual"/>
             </w:rPr>
           </w:pPr>
-          <w:hyperlink w:anchor="_Toc195440991" w:history="1">
+          <w:hyperlink w:anchor="_Toc196495350" w:history="1">
             <w:r>
               <w:rPr>
                 <w:rStyle w:val="Hyperlink"/>
@@ -3179,7 +3246,7 @@
                 <w:noProof/>
                 <w:webHidden/>
               </w:rPr>
-              <w:instrText xml:space="preserve"> PAGEREF _Toc195440991 \h </w:instrText>
+              <w:instrText xml:space="preserve"> PAGEREF _Toc196495350 \h </w:instrText>
             </w:r>
             <w:r>
               <w:rPr>
@@ -3226,7 +3293,7 @@
               <w14:ligatures w14:val="standardContextual"/>
             </w:rPr>
           </w:pPr>
-          <w:hyperlink w:anchor="_Toc195440992" w:history="1">
+          <w:hyperlink w:anchor="_Toc196495351" w:history="1">
             <w:r>
               <w:rPr>
                 <w:rStyle w:val="Hyperlink"/>
@@ -3273,7 +3340,7 @@
                 <w:noProof/>
                 <w:webHidden/>
               </w:rPr>
-              <w:instrText xml:space="preserve"> PAGEREF _Toc195440992 \h </w:instrText>
+              <w:instrText xml:space="preserve"> PAGEREF _Toc196495351 \h </w:instrText>
             </w:r>
             <w:r>
               <w:rPr>
@@ -3319,7 +3386,7 @@
               <w14:ligatures w14:val="standardContextual"/>
             </w:rPr>
           </w:pPr>
-          <w:hyperlink w:anchor="_Toc195440993" w:history="1">
+          <w:hyperlink w:anchor="_Toc196495352" w:history="1">
             <w:r>
               <w:rPr>
                 <w:rStyle w:val="Hyperlink"/>
@@ -3365,7 +3432,7 @@
                 <w:noProof/>
                 <w:webHidden/>
               </w:rPr>
-              <w:instrText xml:space="preserve"> PAGEREF _Toc195440993 \h </w:instrText>
+              <w:instrText xml:space="preserve"> PAGEREF _Toc196495352 \h </w:instrText>
             </w:r>
             <w:r>
               <w:rPr>
@@ -3408,7 +3475,7 @@
               <w14:ligatures w14:val="standardContextual"/>
             </w:rPr>
           </w:pPr>
-          <w:hyperlink w:anchor="_Toc195440994" w:history="1">
+          <w:hyperlink w:anchor="_Toc196495353" w:history="1">
             <w:r>
               <w:rPr>
                 <w:rStyle w:val="Hyperlink"/>
@@ -3436,7 +3503,7 @@
                 <w:noProof/>
                 <w:webHidden/>
               </w:rPr>
-              <w:instrText xml:space="preserve"> PAGEREF _Toc195440994 \h </w:instrText>
+              <w:instrText xml:space="preserve"> PAGEREF _Toc196495353 \h </w:instrText>
             </w:r>
             <w:r>
               <w:rPr>
@@ -3495,12 +3562,14 @@
       <w:pPr>
         <w:pStyle w:val="Heading1"/>
       </w:pPr>
-      <w:bookmarkStart w:id="1" w:name="_Toc195440966"/>
+      <w:bookmarkStart w:id="1" w:name="_Toc196495325"/>
+      <w:proofErr w:type="spellStart"/>
       <w:r>
         <w:lastRenderedPageBreak/>
         <w:t>Introduction</w:t>
       </w:r>
       <w:bookmarkEnd w:id="1"/>
+      <w:proofErr w:type="spellEnd"/>
     </w:p>
     <w:p>
       <w:pPr>
@@ -3623,13 +3692,7 @@
         <w:rPr>
           <w:lang w:val="en-US"/>
         </w:rPr>
-        <w:t xml:space="preserve">Inspired by </w:t>
-      </w:r>
-      <w:r>
-        <w:rPr>
-          <w:lang w:val="en-US"/>
-        </w:rPr>
-        <w:t xml:space="preserve">Ben </w:t>
+        <w:t xml:space="preserve">Inspired by Ben </w:t>
       </w:r>
       <w:proofErr w:type="spellStart"/>
       <w:r>
@@ -3679,7 +3742,7 @@
           <w:lang w:val="en-US"/>
         </w:rPr>
       </w:pPr>
-      <w:bookmarkStart w:id="2" w:name="_Toc195440967"/>
+      <w:bookmarkStart w:id="2" w:name="_Toc196495326"/>
       <w:bookmarkEnd w:id="0"/>
       <w:r>
         <w:rPr>
@@ -3731,7 +3794,21 @@
         <w:rPr>
           <w:lang w:val="en-US"/>
         </w:rPr>
-        <w:t xml:space="preserve"> objects to pixels and the basic rendering pipeline which takes a 3D environment and </w:t>
+        <w:t xml:space="preserve"> objects to pixels and the basic rendering pipeline which </w:t>
+      </w:r>
+      <w:proofErr w:type="gramStart"/>
+      <w:r>
+        <w:rPr>
+          <w:lang w:val="en-US"/>
+        </w:rPr>
+        <w:t>takes</w:t>
+      </w:r>
+      <w:proofErr w:type="gramEnd"/>
+      <w:r>
+        <w:rPr>
+          <w:lang w:val="en-US"/>
+        </w:rPr>
+        <w:t xml:space="preserve"> a 3D environment and </w:t>
       </w:r>
       <w:r>
         <w:rPr>
@@ -3878,7 +3955,7 @@
           <w:lang w:val="en-US"/>
         </w:rPr>
       </w:pPr>
-      <w:bookmarkStart w:id="3" w:name="_Toc195440968"/>
+      <w:bookmarkStart w:id="3" w:name="_Toc196495327"/>
       <w:r>
         <w:rPr>
           <w:lang w:val="en-US"/>
@@ -4181,7 +4258,7 @@
           <w:lang w:val="en-US"/>
         </w:rPr>
       </w:pPr>
-      <w:bookmarkStart w:id="4" w:name="_Toc195440969"/>
+      <w:bookmarkStart w:id="4" w:name="_Toc196495328"/>
       <w:r>
         <w:rPr>
           <w:lang w:val="en-US"/>
@@ -4416,7 +4493,7 @@
       <w:r>
         <w:lastRenderedPageBreak/>
         <w:drawing>
-          <wp:inline distT="0" distB="0" distL="0" distR="0" wp14:anchorId="67188FF4" wp14:editId="7D51F819">
+          <wp:inline distT="0" distB="0" distL="0" distR="0" wp14:anchorId="67188FF4" wp14:editId="7C3459C1">
             <wp:extent cx="5063503" cy="2966896"/>
             <wp:effectExtent l="133350" t="133350" r="137160" b="138430"/>
             <wp:docPr id="1804217602" name="Picture 28"/>
@@ -4821,7 +4898,7 @@
           <w:lang w:val="en-US"/>
         </w:rPr>
       </w:pPr>
-      <w:bookmarkStart w:id="6" w:name="_Toc195440970"/>
+      <w:bookmarkStart w:id="6" w:name="_Toc196495329"/>
       <w:r>
         <w:rPr>
           <w:lang w:val="en-US"/>
@@ -4909,7 +4986,7 @@
           <w:lang w:val="en-US"/>
         </w:rPr>
       </w:pPr>
-      <w:bookmarkStart w:id="7" w:name="_Toc195440971"/>
+      <w:bookmarkStart w:id="7" w:name="_Toc196495330"/>
       <w:r>
         <w:rPr>
           <w:lang w:val="en-US"/>
@@ -9560,7 +9637,7 @@
           <w:lang w:val="en-US"/>
         </w:rPr>
       </w:pPr>
-      <w:bookmarkStart w:id="8" w:name="_Toc195440972"/>
+      <w:bookmarkStart w:id="8" w:name="_Toc196495331"/>
       <w:r>
         <w:rPr>
           <w:lang w:val="en-US"/>
@@ -12760,7 +12837,7 @@
           <w:lang w:val="en-US"/>
         </w:rPr>
       </w:pPr>
-      <w:bookmarkStart w:id="9" w:name="_Toc195440973"/>
+      <w:bookmarkStart w:id="9" w:name="_Toc196495332"/>
       <w:r>
         <w:rPr>
           <w:lang w:val="en-US"/>
@@ -13128,7 +13205,7 @@
           <w:lang w:val="en-US"/>
         </w:rPr>
       </w:pPr>
-      <w:bookmarkStart w:id="10" w:name="_Toc195440974"/>
+      <w:bookmarkStart w:id="10" w:name="_Toc196495333"/>
       <w:r>
         <w:rPr>
           <w:lang w:val="en-US"/>
@@ -13792,7 +13869,7 @@
           <w:lang w:val="en-US"/>
         </w:rPr>
       </w:pPr>
-      <w:bookmarkStart w:id="11" w:name="_Toc195440975"/>
+      <w:bookmarkStart w:id="11" w:name="_Toc196495334"/>
       <w:r>
         <w:rPr>
           <w:lang w:val="en-US"/>
@@ -17226,7 +17303,7 @@
           <w:lang w:val="en-US"/>
         </w:rPr>
       </w:pPr>
-      <w:bookmarkStart w:id="12" w:name="_Toc195440976"/>
+      <w:bookmarkStart w:id="12" w:name="_Toc196495335"/>
       <w:r>
         <w:rPr>
           <w:lang w:val="en-US"/>
@@ -17865,7 +17942,7 @@
           <w:lang w:val="en-US"/>
         </w:rPr>
       </w:pPr>
-      <w:bookmarkStart w:id="13" w:name="_Toc195440977"/>
+      <w:bookmarkStart w:id="13" w:name="_Toc196495336"/>
       <w:r>
         <w:rPr>
           <w:lang w:val="en-US"/>
@@ -19948,7 +20025,7 @@
           <w:lang w:val="en-US"/>
         </w:rPr>
       </w:pPr>
-      <w:bookmarkStart w:id="16" w:name="_Toc195440978"/>
+      <w:bookmarkStart w:id="16" w:name="_Toc196495337"/>
       <w:r>
         <w:rPr>
           <w:lang w:val="en-US"/>
@@ -22311,7 +22388,7 @@
       </w:pPr>
       <w:r>
         <w:drawing>
-          <wp:inline distT="0" distB="0" distL="0" distR="0" wp14:anchorId="01A8BFB6" wp14:editId="2DDC73C4">
+          <wp:inline distT="0" distB="0" distL="0" distR="0" wp14:anchorId="01A8BFB6" wp14:editId="151FB375">
             <wp:extent cx="2178804" cy="2190055"/>
             <wp:effectExtent l="0" t="0" r="0" b="1270"/>
             <wp:docPr id="1586825450" name="Picture 32"/>
@@ -22366,7 +22443,7 @@
       </w:r>
       <w:r>
         <w:drawing>
-          <wp:inline distT="0" distB="0" distL="0" distR="0" wp14:anchorId="50CBE3ED" wp14:editId="425ABB9E">
+          <wp:inline distT="0" distB="0" distL="0" distR="0" wp14:anchorId="50CBE3ED" wp14:editId="7E8D7DCA">
             <wp:extent cx="2099797" cy="2149962"/>
             <wp:effectExtent l="0" t="0" r="0" b="3175"/>
             <wp:docPr id="671072908" name="Picture 33"/>
@@ -24339,7 +24416,7 @@
           <w:lang w:val="en-US"/>
         </w:rPr>
       </w:pPr>
-      <w:bookmarkStart w:id="17" w:name="_Toc195440979"/>
+      <w:bookmarkStart w:id="17" w:name="_Toc196495338"/>
       <w:r>
         <w:rPr>
           <w:lang w:val="en-US"/>
@@ -25732,7 +25809,7 @@
           <w:lang w:val="en-US"/>
         </w:rPr>
       </w:pPr>
-      <w:bookmarkStart w:id="18" w:name="_Toc195440980"/>
+      <w:bookmarkStart w:id="18" w:name="_Toc196495339"/>
       <w:r>
         <w:rPr>
           <w:lang w:val="en-US"/>
@@ -26235,7 +26312,7 @@
           <w:lang w:val="en-US"/>
         </w:rPr>
       </w:pPr>
-      <w:bookmarkStart w:id="19" w:name="_Toc195440981"/>
+      <w:bookmarkStart w:id="19" w:name="_Toc196495340"/>
       <w:r>
         <w:rPr>
           <w:lang w:val="en-US"/>
@@ -28399,7 +28476,7 @@
           <w:lang w:val="en-US"/>
         </w:rPr>
       </w:pPr>
-      <w:bookmarkStart w:id="21" w:name="_Toc195440982"/>
+      <w:bookmarkStart w:id="21" w:name="_Toc196495341"/>
       <w:r>
         <w:rPr>
           <w:lang w:val="en-US"/>
@@ -29898,7 +29975,7 @@
           <w:lang w:val="en-US"/>
         </w:rPr>
       </w:pPr>
-      <w:bookmarkStart w:id="22" w:name="_Toc195440983"/>
+      <w:bookmarkStart w:id="22" w:name="_Toc196495342"/>
       <w:r>
         <w:rPr>
           <w:lang w:val="en-US"/>
@@ -30167,7 +30244,7 @@
           <w:lang w:val="en-US"/>
         </w:rPr>
       </w:pPr>
-      <w:bookmarkStart w:id="23" w:name="_Toc195440984"/>
+      <w:bookmarkStart w:id="23" w:name="_Toc196495343"/>
       <w:r>
         <w:rPr>
           <w:lang w:val="en-US"/>
@@ -30337,7 +30414,7 @@
           <w:lang w:val="en-US"/>
         </w:rPr>
       </w:pPr>
-      <w:bookmarkStart w:id="24" w:name="_Toc195440985"/>
+      <w:bookmarkStart w:id="24" w:name="_Toc196495344"/>
       <w:r>
         <w:rPr>
           <w:lang w:val="en-US"/>
@@ -31703,7 +31780,7 @@
           <w:lang w:val="en-US"/>
         </w:rPr>
       </w:pPr>
-      <w:bookmarkStart w:id="25" w:name="_Toc195440986"/>
+      <w:bookmarkStart w:id="25" w:name="_Toc196495345"/>
       <w:r>
         <w:rPr>
           <w:lang w:val="en-US"/>
@@ -31982,7 +32059,7 @@
           <w:lang w:val="en-US"/>
         </w:rPr>
       </w:pPr>
-      <w:bookmarkStart w:id="26" w:name="_Toc195440987"/>
+      <w:bookmarkStart w:id="26" w:name="_Toc196495346"/>
       <w:r>
         <w:rPr>
           <w:lang w:val="en-US"/>
@@ -32108,7 +32185,7 @@
           <w:lang w:val="en-US"/>
         </w:rPr>
       </w:pPr>
-      <w:bookmarkStart w:id="27" w:name="_Toc195440988"/>
+      <w:bookmarkStart w:id="27" w:name="_Toc196495347"/>
       <w:r>
         <w:rPr>
           <w:lang w:val="en-US"/>
@@ -32419,7 +32496,7 @@
           <w:lang w:val="en-US"/>
         </w:rPr>
       </w:pPr>
-      <w:bookmarkStart w:id="28" w:name="_Toc195440989"/>
+      <w:bookmarkStart w:id="28" w:name="_Toc196495348"/>
       <w:r>
         <w:rPr>
           <w:lang w:val="en-US"/>
@@ -32627,7 +32704,7 @@
           <w:lang w:val="en-US"/>
         </w:rPr>
       </w:pPr>
-      <w:bookmarkStart w:id="29" w:name="_Toc195440990"/>
+      <w:bookmarkStart w:id="29" w:name="_Toc196495349"/>
       <w:r>
         <w:rPr>
           <w:lang w:val="en-US"/>
@@ -34675,7 +34752,7 @@
           <w:lang w:val="en-US"/>
         </w:rPr>
       </w:pPr>
-      <w:bookmarkStart w:id="30" w:name="_Toc195440991"/>
+      <w:bookmarkStart w:id="30" w:name="_Toc196495350"/>
       <w:r>
         <w:rPr>
           <w:lang w:val="en-US"/>
@@ -37415,7 +37492,7 @@
       <w:bookmarkStart w:id="33" w:name="_Ref184300688"/>
       <w:bookmarkStart w:id="34" w:name="_Ref184300698"/>
       <w:bookmarkStart w:id="35" w:name="_Ref184300719"/>
-      <w:bookmarkStart w:id="36" w:name="_Toc195440992"/>
+      <w:bookmarkStart w:id="36" w:name="_Toc196495351"/>
       <w:r>
         <w:rPr>
           <w:lang w:val="en-US"/>
@@ -40267,7 +40344,7 @@
           <w:lang w:val="en-US"/>
         </w:rPr>
       </w:pPr>
-      <w:bookmarkStart w:id="37" w:name="_Toc195440993"/>
+      <w:bookmarkStart w:id="37" w:name="_Toc196495352"/>
       <w:bookmarkEnd w:id="33"/>
       <w:bookmarkEnd w:id="34"/>
       <w:bookmarkEnd w:id="35"/>
@@ -40342,10 +40419,10 @@
       </w:pPr>
       <w:r>
         <w:drawing>
-          <wp:inline distT="0" distB="0" distL="0" distR="0" wp14:anchorId="28E75D47" wp14:editId="77C06EDA">
-            <wp:extent cx="4748921" cy="4926561"/>
-            <wp:effectExtent l="57150" t="76200" r="52070" b="83820"/>
-            <wp:docPr id="1290204801" name="Picture 33"/>
+          <wp:inline distT="0" distB="0" distL="0" distR="0" wp14:anchorId="2D6B4587" wp14:editId="5C8B2E5E">
+            <wp:extent cx="5099050" cy="3114839"/>
+            <wp:effectExtent l="57150" t="76200" r="63500" b="85725"/>
+            <wp:docPr id="783131319" name="Picture 33"/>
             <wp:cNvGraphicFramePr>
               <a:graphicFrameLocks xmlns:a="http://schemas.openxmlformats.org/drawingml/2006/main" noChangeAspect="1"/>
             </wp:cNvGraphicFramePr>
@@ -40353,13 +40430,13 @@
               <a:graphicData uri="http://schemas.openxmlformats.org/drawingml/2006/picture">
                 <pic:pic xmlns:pic="http://schemas.openxmlformats.org/drawingml/2006/picture">
                   <pic:nvPicPr>
-                    <pic:cNvPr id="1290204801" name="Picture 33"/>
+                    <pic:cNvPr id="783131319" name="Picture 33"/>
                     <pic:cNvPicPr>
                       <a:picLocks noChangeAspect="1" noChangeArrowheads="1"/>
                     </pic:cNvPicPr>
                   </pic:nvPicPr>
                   <pic:blipFill>
-                    <a:blip r:embed="rId47">
+                    <a:blip r:embed="rId47" cstate="print">
                       <a:extLst>
                         <a:ext uri="{28A0092B-C50C-407E-A947-70E740481C1C}">
                           <a14:useLocalDpi xmlns:a14="http://schemas.microsoft.com/office/drawing/2010/main" val="0"/>
@@ -40373,7 +40450,7 @@
                   <pic:spPr bwMode="auto">
                     <a:xfrm>
                       <a:off x="0" y="0"/>
-                      <a:ext cx="4748921" cy="4926561"/>
+                      <a:ext cx="5107422" cy="3119953"/>
                     </a:xfrm>
                     <a:prstGeom prst="rect">
                       <a:avLst/>
@@ -40429,12 +40506,103 @@
     </w:p>
     <w:p>
       <w:pPr>
+        <w:pStyle w:val="Image"/>
+      </w:pPr>
+      <w:r>
+        <w:drawing>
+          <wp:inline distT="0" distB="0" distL="0" distR="0" wp14:anchorId="28E75D47" wp14:editId="6730F746">
+            <wp:extent cx="5098782" cy="3114675"/>
+            <wp:effectExtent l="57150" t="76200" r="64135" b="66675"/>
+            <wp:docPr id="1290204801" name="Picture 33"/>
+            <wp:cNvGraphicFramePr>
+              <a:graphicFrameLocks xmlns:a="http://schemas.openxmlformats.org/drawingml/2006/main" noChangeAspect="1"/>
+            </wp:cNvGraphicFramePr>
+            <a:graphic xmlns:a="http://schemas.openxmlformats.org/drawingml/2006/main">
+              <a:graphicData uri="http://schemas.openxmlformats.org/drawingml/2006/picture">
+                <pic:pic xmlns:pic="http://schemas.openxmlformats.org/drawingml/2006/picture">
+                  <pic:nvPicPr>
+                    <pic:cNvPr id="1290204801" name="Picture 33"/>
+                    <pic:cNvPicPr>
+                      <a:picLocks noChangeAspect="1" noChangeArrowheads="1"/>
+                    </pic:cNvPicPr>
+                  </pic:nvPicPr>
+                  <pic:blipFill>
+                    <a:blip r:embed="rId48" cstate="print">
+                      <a:extLst>
+                        <a:ext uri="{28A0092B-C50C-407E-A947-70E740481C1C}">
+                          <a14:useLocalDpi xmlns:a14="http://schemas.microsoft.com/office/drawing/2010/main" val="0"/>
+                        </a:ext>
+                      </a:extLst>
+                    </a:blip>
+                    <a:stretch>
+                      <a:fillRect/>
+                    </a:stretch>
+                  </pic:blipFill>
+                  <pic:spPr bwMode="auto">
+                    <a:xfrm>
+                      <a:off x="0" y="0"/>
+                      <a:ext cx="5116833" cy="3125702"/>
+                    </a:xfrm>
+                    <a:prstGeom prst="rect">
+                      <a:avLst/>
+                    </a:prstGeom>
+                    <a:noFill/>
+                    <a:ln>
+                      <a:noFill/>
+                    </a:ln>
+                    <a:effectLst>
+                      <a:outerShdw blurRad="63500" algn="ctr" rotWithShape="0">
+                        <a:srgbClr val="000000">
+                          <a:alpha val="30000"/>
+                        </a:srgbClr>
+                      </a:outerShdw>
+                    </a:effectLst>
+                  </pic:spPr>
+                </pic:pic>
+              </a:graphicData>
+            </a:graphic>
+          </wp:inline>
+        </w:drawing>
+      </w:r>
+    </w:p>
+    <w:p>
+      <w:pPr>
+        <w:pStyle w:val="Caption"/>
+        <w:jc w:val="center"/>
+      </w:pPr>
+      <w:r>
+        <w:t xml:space="preserve">Figure </w:t>
+      </w:r>
+      <w:r>
+        <w:fldChar w:fldCharType="begin"/>
+      </w:r>
+      <w:r>
+        <w:instrText xml:space="preserve"> SEQ Figure \* ARABIC </w:instrText>
+      </w:r>
+      <w:r>
+        <w:fldChar w:fldCharType="separate"/>
+      </w:r>
+      <w:r>
+        <w:rPr>
+          <w:noProof/>
+        </w:rPr>
+        <w:t>30</w:t>
+      </w:r>
+      <w:r>
+        <w:fldChar w:fldCharType="end"/>
+      </w:r>
+      <w:r>
+        <w:t>. Demo program.</w:t>
+      </w:r>
+    </w:p>
+    <w:p>
+      <w:pPr>
         <w:pStyle w:val="Title"/>
         <w:rPr>
           <w:lang w:val="en-US"/>
         </w:rPr>
       </w:pPr>
-      <w:bookmarkStart w:id="38" w:name="_Toc195440994"/>
+      <w:bookmarkStart w:id="38" w:name="_Toc196495353"/>
       <w:r>
         <w:rPr>
           <w:lang w:val="en-US"/>
@@ -40488,7 +40656,7 @@
         </w:rPr>
         <w:t xml:space="preserve">Available: </w:t>
       </w:r>
-      <w:hyperlink r:id="rId48" w:history="1">
+      <w:hyperlink r:id="rId49" w:history="1">
         <w:r>
           <w:rPr>
             <w:rStyle w:val="Hyperlink"/>
@@ -40725,7 +40893,7 @@
         </w:rPr>
         <w:t xml:space="preserve">Available: </w:t>
       </w:r>
-      <w:hyperlink r:id="rId49" w:history="1">
+      <w:hyperlink r:id="rId50" w:history="1">
         <w:r>
           <w:rPr>
             <w:rStyle w:val="Hyperlink"/>
@@ -41105,7 +41273,7 @@
       <w:r>
         <w:t xml:space="preserve">: </w:t>
       </w:r>
-      <w:hyperlink r:id="rId50" w:history="1">
+      <w:hyperlink r:id="rId51" w:history="1">
         <w:r>
           <w:rPr>
             <w:rStyle w:val="Hyperlink"/>
@@ -41115,7 +41283,7 @@
       </w:hyperlink>
     </w:p>
     <w:sectPr>
-      <w:headerReference w:type="first" r:id="rId51"/>
+      <w:headerReference w:type="first" r:id="rId52"/>
       <w:pgSz w:w="11906" w:h="16838" w:code="9"/>
       <w:pgMar w:top="1134" w:right="851" w:bottom="1418" w:left="2438" w:header="709" w:footer="709" w:gutter="0"/>
       <w:pgNumType w:start="1"/>

</xml_diff>